<commit_message>
add delimeter desc and test case
</commit_message>
<xml_diff>
--- a/מסמכים 2015/מסמך סופי.docx
+++ b/מסמכים 2015/מסמך סופי.docx
@@ -396,9 +396,6 @@
                 </w:rPr>
                 <w:alias w:val="תאריך"/>
                 <w:id w:val="703864210"/>
-                <w:placeholder>
-                  <w:docPart w:val="957DC3AF1DC9498A8E681F819FC80B44"/>
-                </w:placeholder>
                 <w:dataBinding w:prefixMappings="xmlns:ns0='http://schemas.microsoft.com/office/2006/coverPageProps'" w:xpath="/ns0:CoverPageProperties[1]/ns0:PublishDate[1]" w:storeItemID="{55AF091B-3C7A-41E3-B477-F2FDAA23CFDA}"/>
                 <w:date w:fullDate="2015-08-27T00:00:00Z">
                   <w:dateFormat w:val="dd/MM/yyyy"/>
@@ -501,7 +498,7 @@
               <w:lang w:bidi="ar-SA"/>
             </w:rPr>
             <w:pict>
-              <v:group id="_x0000_s1041" style="position:absolute;left:0;text-align:left;margin-left:2124pt;margin-top:0;width:464.8pt;height:380.95pt;flip:x;z-index:251674624;mso-position-horizontal:right;mso-position-horizontal-relative:page;mso-position-vertical:top;mso-position-vertical-relative:page" coordorigin="15,15" coordsize="9296,7619" o:allowincell="f">
+              <v:group id="_x0000_s1041" style="position:absolute;left:0;text-align:left;margin-left:2548.8pt;margin-top:0;width:464.8pt;height:380.95pt;flip:x;z-index:251674624;mso-position-horizontal:right;mso-position-horizontal-relative:page;mso-position-vertical:top;mso-position-vertical-relative:page" coordorigin="15,15" coordsize="9296,7619" o:allowincell="f">
                 <v:shape id="_x0000_s1042" type="#_x0000_t32" style="position:absolute;left:15;top:15;width:7512;height:7386" o:connectortype="straight" strokecolor="#a7bfde [1620]"/>
                 <v:group id="_x0000_s1043" style="position:absolute;left:7095;top:5418;width:2216;height:2216" coordorigin="7907,4350" coordsize="2216,2216">
                   <v:oval id="_x0000_s1044" style="position:absolute;left:7907;top:4350;width:2216;height:2216" fillcolor="#a7bfde [1620]" stroked="f"/>
@@ -1458,7 +1455,16 @@
           <w:szCs w:val="24"/>
           <w:rtl/>
         </w:rPr>
-        <w:t>התפרוייקט</w:t>
+        <w:t>ה</w:t>
+      </w:r>
+      <w:r>
+        <w:rPr>
+          <w:rFonts w:hint="cs"/>
+          <w:sz w:val="24"/>
+          <w:szCs w:val="24"/>
+          <w:rtl/>
+        </w:rPr>
+        <w:t>פרוייקט</w:t>
       </w:r>
       <w:proofErr w:type="spellEnd"/>
       <w:r>
@@ -1565,7 +1571,34 @@
           <w:szCs w:val="24"/>
           <w:rtl/>
         </w:rPr>
-        <w:t xml:space="preserve"> (רק עבור המידע שנשלח </w:t>
+        <w:t xml:space="preserve"> (רק עבור המידע שנשלח מהלווי</w:t>
+      </w:r>
+      <w:r>
+        <w:rPr>
+          <w:rFonts w:hint="cs"/>
+          <w:sz w:val="24"/>
+          <w:szCs w:val="24"/>
+          <w:rtl/>
+        </w:rPr>
+        <w:t>י</w:t>
+      </w:r>
+      <w:r>
+        <w:rPr>
+          <w:rFonts w:hint="cs"/>
+          <w:sz w:val="24"/>
+          <w:szCs w:val="24"/>
+          <w:rtl/>
+        </w:rPr>
+        <w:t>ן אל תחנת הקרקע ולא בכיוון ההפוך !!</w:t>
+      </w:r>
+      <w:r>
+        <w:rPr>
+          <w:rFonts w:hint="cs"/>
+          <w:sz w:val="24"/>
+          <w:szCs w:val="24"/>
+          <w:rtl/>
+        </w:rPr>
+        <w:t xml:space="preserve">, ניתן לראות את הפרוטוקול שפתחנו תחת </w:t>
       </w:r>
       <w:proofErr w:type="spellStart"/>
       <w:r>
@@ -1575,6 +1608,167 @@
           <w:szCs w:val="24"/>
           <w:rtl/>
         </w:rPr>
+        <w:t>תקיית</w:t>
+      </w:r>
+      <w:proofErr w:type="spellEnd"/>
+      <w:r>
+        <w:rPr>
+          <w:rFonts w:hint="cs"/>
+          <w:sz w:val="24"/>
+          <w:szCs w:val="24"/>
+          <w:rtl/>
+        </w:rPr>
+        <w:t xml:space="preserve"> "מסמכים </w:t>
+      </w:r>
+      <w:proofErr w:type="spellStart"/>
+      <w:r>
+        <w:rPr>
+          <w:rFonts w:hint="cs"/>
+          <w:sz w:val="24"/>
+          <w:szCs w:val="24"/>
+          <w:rtl/>
+        </w:rPr>
+        <w:t>2015</w:t>
+      </w:r>
+      <w:proofErr w:type="spellEnd"/>
+      <w:r>
+        <w:rPr>
+          <w:rFonts w:hint="cs"/>
+          <w:sz w:val="24"/>
+          <w:szCs w:val="24"/>
+          <w:rtl/>
+        </w:rPr>
+        <w:t>"</w:t>
+      </w:r>
+      <w:r>
+        <w:rPr>
+          <w:rFonts w:hint="cs"/>
+          <w:sz w:val="24"/>
+          <w:szCs w:val="24"/>
+          <w:rtl/>
+        </w:rPr>
+        <w:t>)</w:t>
+      </w:r>
+      <w:r>
+        <w:rPr>
+          <w:rFonts w:hint="cs"/>
+          <w:sz w:val="24"/>
+          <w:szCs w:val="24"/>
+          <w:rtl/>
+        </w:rPr>
+        <w:t xml:space="preserve">, ועל כן </w:t>
+      </w:r>
+      <w:r>
+        <w:rPr>
+          <w:rFonts w:hint="cs"/>
+          <w:sz w:val="24"/>
+          <w:szCs w:val="24"/>
+          <w:rtl/>
+        </w:rPr>
+        <w:t xml:space="preserve">הוספנו למחלקה </w:t>
+      </w:r>
+      <w:r>
+        <w:rPr>
+          <w:sz w:val="24"/>
+          <w:szCs w:val="24"/>
+        </w:rPr>
+        <w:t xml:space="preserve">Message </w:t>
+      </w:r>
+      <w:r>
+        <w:rPr>
+          <w:rFonts w:hint="cs"/>
+          <w:sz w:val="24"/>
+          <w:szCs w:val="24"/>
+        </w:rPr>
+        <w:t xml:space="preserve"> </w:t>
+      </w:r>
+      <w:r>
+        <w:rPr>
+          <w:rFonts w:hint="cs"/>
+          <w:sz w:val="24"/>
+          <w:szCs w:val="24"/>
+          <w:rtl/>
+        </w:rPr>
+        <w:t xml:space="preserve"> שדה הנקרה </w:t>
+      </w:r>
+      <w:proofErr w:type="spellStart"/>
+      <w:r>
+        <w:rPr>
+          <w:sz w:val="24"/>
+          <w:szCs w:val="24"/>
+        </w:rPr>
+        <w:t>tosend</w:t>
+      </w:r>
+      <w:proofErr w:type="spellEnd"/>
+      <w:r>
+        <w:rPr>
+          <w:rFonts w:hint="cs"/>
+          <w:sz w:val="24"/>
+          <w:szCs w:val="24"/>
+        </w:rPr>
+        <w:t xml:space="preserve"> </w:t>
+      </w:r>
+      <w:r>
+        <w:rPr>
+          <w:rFonts w:hint="cs"/>
+          <w:sz w:val="24"/>
+          <w:szCs w:val="24"/>
+          <w:rtl/>
+        </w:rPr>
+        <w:t xml:space="preserve"> ומטרתו להכיל את הבתים שרוצים לשלוח , באם רוצים להשתמש בפרוטוקול בינארי.</w:t>
+      </w:r>
+    </w:p>
+    <w:p>
+      <w:pPr>
+        <w:rPr>
+          <w:rFonts w:hint="cs"/>
+          <w:sz w:val="24"/>
+          <w:szCs w:val="24"/>
+          <w:rtl/>
+        </w:rPr>
+      </w:pPr>
+      <w:r>
+        <w:rPr>
+          <w:rFonts w:hint="cs"/>
+          <w:sz w:val="24"/>
+          <w:szCs w:val="24"/>
+          <w:rtl/>
+        </w:rPr>
+        <w:t xml:space="preserve">אם רוצים להשתמש בפרוטוקול </w:t>
+      </w:r>
+      <w:r>
+        <w:rPr>
+          <w:sz w:val="24"/>
+          <w:szCs w:val="24"/>
+        </w:rPr>
+        <w:t>xml</w:t>
+      </w:r>
+      <w:r>
+        <w:rPr>
+          <w:rFonts w:hint="cs"/>
+          <w:sz w:val="24"/>
+          <w:szCs w:val="24"/>
+          <w:rtl/>
+        </w:rPr>
+        <w:t xml:space="preserve"> </w:t>
+      </w:r>
+      <w:r>
+        <w:rPr>
+          <w:rFonts w:hint="cs"/>
+          <w:sz w:val="24"/>
+          <w:szCs w:val="24"/>
+          <w:rtl/>
+        </w:rPr>
+        <w:t xml:space="preserve">בכל זאת בתהליך קבלת המידע </w:t>
+      </w:r>
+      <w:proofErr w:type="spellStart"/>
+      <w:r>
+        <w:rPr>
+          <w:rFonts w:hint="cs"/>
+          <w:sz w:val="24"/>
+          <w:szCs w:val="24"/>
+          <w:rtl/>
+        </w:rPr>
         <w:t>מהלווין</w:t>
       </w:r>
       <w:proofErr w:type="spellEnd"/>
@@ -1585,33 +1779,103 @@
           <w:szCs w:val="24"/>
           <w:rtl/>
         </w:rPr>
-        <w:t xml:space="preserve"> אל תחנת הקרקע ולא בכיוון ההפוך !!)</w:t>
-      </w:r>
-      <w:r>
-        <w:rPr>
-          <w:rFonts w:hint="cs"/>
-          <w:sz w:val="24"/>
-          <w:szCs w:val="24"/>
-          <w:rtl/>
-        </w:rPr>
-        <w:t xml:space="preserve">, ועל כן </w:t>
-      </w:r>
-      <w:r>
-        <w:rPr>
-          <w:rFonts w:hint="cs"/>
-          <w:sz w:val="24"/>
-          <w:szCs w:val="24"/>
-          <w:rtl/>
-        </w:rPr>
-        <w:t xml:space="preserve">הוספנו למחלקה </w:t>
-      </w:r>
-      <w:r>
-        <w:rPr>
-          <w:sz w:val="24"/>
-          <w:szCs w:val="24"/>
-        </w:rPr>
-        <w:t xml:space="preserve">Message </w:t>
-      </w:r>
+        <w:t xml:space="preserve">, </w:t>
+      </w:r>
+      <w:r>
+        <w:rPr>
+          <w:rFonts w:hint="cs"/>
+          <w:sz w:val="24"/>
+          <w:szCs w:val="24"/>
+          <w:rtl/>
+        </w:rPr>
+        <w:t xml:space="preserve">אזי השדה </w:t>
+      </w:r>
+      <w:r>
+        <w:rPr>
+          <w:sz w:val="24"/>
+          <w:szCs w:val="24"/>
+        </w:rPr>
+        <w:t>text</w:t>
+      </w:r>
+      <w:r>
+        <w:rPr>
+          <w:rFonts w:hint="cs"/>
+          <w:sz w:val="24"/>
+          <w:szCs w:val="24"/>
+          <w:rtl/>
+        </w:rPr>
+        <w:t xml:space="preserve">נשאר ומאותחל כמו שהוא בריצת התוכנית וביצירת אובייקט </w:t>
+      </w:r>
+      <w:r>
+        <w:rPr>
+          <w:sz w:val="24"/>
+          <w:szCs w:val="24"/>
+        </w:rPr>
+        <w:t>message</w:t>
+      </w:r>
+      <w:r>
+        <w:rPr>
+          <w:rFonts w:hint="cs"/>
+          <w:sz w:val="24"/>
+          <w:szCs w:val="24"/>
+          <w:rtl/>
+        </w:rPr>
+        <w:t xml:space="preserve"> אך </w:t>
+      </w:r>
+      <w:r>
+        <w:rPr>
+          <w:rFonts w:hint="cs"/>
+          <w:sz w:val="24"/>
+          <w:szCs w:val="24"/>
+          <w:rtl/>
+        </w:rPr>
+        <w:t xml:space="preserve">בעת </w:t>
+      </w:r>
+      <w:proofErr w:type="spellStart"/>
+      <w:r>
+        <w:rPr>
+          <w:rFonts w:hint="cs"/>
+          <w:sz w:val="24"/>
+          <w:szCs w:val="24"/>
+          <w:rtl/>
+        </w:rPr>
+        <w:t>פרסור</w:t>
+      </w:r>
+      <w:proofErr w:type="spellEnd"/>
+      <w:r>
+        <w:rPr>
+          <w:rFonts w:hint="cs"/>
+          <w:sz w:val="24"/>
+          <w:szCs w:val="24"/>
+          <w:rtl/>
+        </w:rPr>
+        <w:t xml:space="preserve"> המידע יש לפרסר את שדה </w:t>
+      </w:r>
+      <w:r>
+        <w:rPr>
+          <w:sz w:val="24"/>
+          <w:szCs w:val="24"/>
+        </w:rPr>
+        <w:t xml:space="preserve"> text</w:t>
+      </w:r>
+      <w:r>
+        <w:rPr>
+          <w:rFonts w:hint="cs"/>
+          <w:sz w:val="24"/>
+          <w:szCs w:val="24"/>
+          <w:rtl/>
+        </w:rPr>
+        <w:t xml:space="preserve"> ולא את </w:t>
+      </w:r>
+      <w:proofErr w:type="spellStart"/>
+      <w:r>
+        <w:rPr>
+          <w:sz w:val="24"/>
+          <w:szCs w:val="24"/>
+        </w:rPr>
+        <w:t>tosend</w:t>
+      </w:r>
+      <w:proofErr w:type="spellEnd"/>
       <w:r>
         <w:rPr>
           <w:rFonts w:hint="cs"/>
@@ -1627,15 +1891,79 @@
           <w:szCs w:val="24"/>
           <w:rtl/>
         </w:rPr>
-        <w:t xml:space="preserve"> שדה הנקרה </w:t>
+        <w:t xml:space="preserve"> כפי שאנו בצענו.</w:t>
+      </w:r>
+    </w:p>
+    <w:p>
+      <w:pPr>
+        <w:rPr>
+          <w:rFonts w:hint="cs"/>
+          <w:sz w:val="24"/>
+          <w:szCs w:val="24"/>
+          <w:rtl/>
+        </w:rPr>
+      </w:pPr>
+      <w:r>
+        <w:rPr>
+          <w:rFonts w:hint="cs"/>
+          <w:sz w:val="24"/>
+          <w:szCs w:val="24"/>
+          <w:rtl/>
+        </w:rPr>
+        <w:t>למעשה,</w:t>
+      </w:r>
+      <w:r>
+        <w:rPr>
+          <w:rFonts w:hint="cs"/>
+          <w:sz w:val="24"/>
+          <w:szCs w:val="24"/>
+          <w:rtl/>
+        </w:rPr>
+        <w:t xml:space="preserve"> הבחירה האם לשלוח</w:t>
+      </w:r>
+      <w:r>
+        <w:rPr>
+          <w:rFonts w:hint="cs"/>
+          <w:sz w:val="24"/>
+          <w:szCs w:val="24"/>
+          <w:rtl/>
+        </w:rPr>
+        <w:t>/לקבל</w:t>
+      </w:r>
+      <w:r>
+        <w:rPr>
+          <w:rFonts w:hint="cs"/>
+          <w:sz w:val="24"/>
+          <w:szCs w:val="24"/>
+          <w:rtl/>
+        </w:rPr>
+        <w:t xml:space="preserve"> בפרוטוקול בינארי או בפרוטוקול </w:t>
+      </w:r>
+      <w:r>
+        <w:rPr>
+          <w:sz w:val="24"/>
+          <w:szCs w:val="24"/>
+        </w:rPr>
+        <w:t>xml</w:t>
+      </w:r>
+      <w:r>
+        <w:rPr>
+          <w:rFonts w:hint="cs"/>
+          <w:sz w:val="24"/>
+          <w:szCs w:val="24"/>
+          <w:rtl/>
+        </w:rPr>
+        <w:t xml:space="preserve"> היא בשימוש </w:t>
       </w:r>
       <w:proofErr w:type="spellStart"/>
       <w:r>
         <w:rPr>
-          <w:sz w:val="24"/>
-          <w:szCs w:val="24"/>
-        </w:rPr>
-        <w:t>tosend</w:t>
+          <w:rFonts w:hint="cs"/>
+          <w:sz w:val="24"/>
+          <w:szCs w:val="24"/>
+          <w:rtl/>
+        </w:rPr>
+        <w:t>המטודה</w:t>
       </w:r>
       <w:proofErr w:type="spellEnd"/>
       <w:r>
@@ -1643,35 +1971,43 @@
           <w:rFonts w:hint="cs"/>
           <w:sz w:val="24"/>
           <w:szCs w:val="24"/>
+          <w:rtl/>
         </w:rPr>
         <w:t xml:space="preserve"> </w:t>
       </w:r>
-      <w:r>
-        <w:rPr>
-          <w:rFonts w:hint="cs"/>
-          <w:sz w:val="24"/>
-          <w:szCs w:val="24"/>
-          <w:rtl/>
-        </w:rPr>
-        <w:t xml:space="preserve"> ומטרתו להכיל את הבתים שרוצים לשלוח , באם רוצים להשתמש בפרוטוקול בינארי.</w:t>
-      </w:r>
-    </w:p>
-    <w:p>
-      <w:pPr>
-        <w:rPr>
-          <w:sz w:val="24"/>
-          <w:szCs w:val="24"/>
-          <w:rtl/>
-        </w:rPr>
-      </w:pPr>
-      <w:r>
-        <w:rPr>
-          <w:rFonts w:hint="cs"/>
-          <w:sz w:val="24"/>
-          <w:szCs w:val="24"/>
-          <w:rtl/>
-        </w:rPr>
-        <w:t xml:space="preserve">אם רוצים להשתמש בפרוטוקול </w:t>
+      <w:proofErr w:type="spellStart"/>
+      <w:r>
+        <w:rPr>
+          <w:sz w:val="24"/>
+          <w:szCs w:val="24"/>
+        </w:rPr>
+        <w:t>getBytes</w:t>
+      </w:r>
+      <w:proofErr w:type="spellEnd"/>
+      <w:r>
+        <w:rPr>
+          <w:rFonts w:hint="cs"/>
+          <w:sz w:val="24"/>
+          <w:szCs w:val="24"/>
+          <w:rtl/>
+        </w:rPr>
+        <w:t xml:space="preserve"> של </w:t>
+      </w:r>
+      <w:r>
+        <w:rPr>
+          <w:sz w:val="24"/>
+          <w:szCs w:val="24"/>
+        </w:rPr>
+        <w:t>Message</w:t>
+      </w:r>
+      <w:r>
+        <w:rPr>
+          <w:rFonts w:hint="cs"/>
+          <w:sz w:val="24"/>
+          <w:szCs w:val="24"/>
+          <w:rtl/>
+        </w:rPr>
+        <w:t xml:space="preserve"> אשר כרגע שולחת את המידע כ </w:t>
       </w:r>
       <w:r>
         <w:rPr>
@@ -1687,57 +2023,411 @@
           <w:szCs w:val="24"/>
           <w:rtl/>
         </w:rPr>
-        <w:t xml:space="preserve"> אזי השדה </w:t>
-      </w:r>
-      <w:r>
-        <w:rPr>
-          <w:sz w:val="24"/>
-          <w:szCs w:val="24"/>
-        </w:rPr>
-        <w:t>text</w:t>
-      </w:r>
-      <w:r>
-        <w:rPr>
-          <w:rFonts w:hint="cs"/>
-          <w:sz w:val="24"/>
-          <w:szCs w:val="24"/>
-          <w:rtl/>
-        </w:rPr>
-        <w:t xml:space="preserve">נשאר ומאותחל כמו שהוא בריצת התוכנית וביצירת אובייקט </w:t>
-      </w:r>
-      <w:r>
-        <w:rPr>
-          <w:sz w:val="24"/>
-          <w:szCs w:val="24"/>
-        </w:rPr>
-        <w:t>message</w:t>
-      </w:r>
-      <w:r>
-        <w:rPr>
-          <w:rFonts w:hint="cs"/>
-          <w:sz w:val="24"/>
-          <w:szCs w:val="24"/>
-          <w:rtl/>
-        </w:rPr>
-        <w:t xml:space="preserve"> אך אינו נשלח.</w:t>
-      </w:r>
-    </w:p>
-    <w:p>
-      <w:pPr>
-        <w:rPr>
-          <w:sz w:val="24"/>
-          <w:szCs w:val="24"/>
-          <w:rtl/>
-        </w:rPr>
-      </w:pPr>
-      <w:r>
-        <w:rPr>
-          <w:rFonts w:hint="cs"/>
-          <w:sz w:val="24"/>
-          <w:szCs w:val="24"/>
-          <w:rtl/>
-        </w:rPr>
-        <w:t xml:space="preserve">בכדי לשלוח בצורת </w:t>
+        <w:t xml:space="preserve"> באם שולחים אותו אל </w:t>
+      </w:r>
+      <w:proofErr w:type="spellStart"/>
+      <w:r>
+        <w:rPr>
+          <w:rFonts w:hint="cs"/>
+          <w:sz w:val="24"/>
+          <w:szCs w:val="24"/>
+          <w:rtl/>
+        </w:rPr>
+        <w:t>הלווין</w:t>
+      </w:r>
+      <w:proofErr w:type="spellEnd"/>
+      <w:r>
+        <w:rPr>
+          <w:rFonts w:hint="cs"/>
+          <w:sz w:val="24"/>
+          <w:szCs w:val="24"/>
+          <w:rtl/>
+        </w:rPr>
+        <w:t xml:space="preserve"> (ולא אם מופעל </w:t>
+      </w:r>
+      <w:proofErr w:type="spellStart"/>
+      <w:r>
+        <w:rPr>
+          <w:rFonts w:hint="cs"/>
+          <w:sz w:val="24"/>
+          <w:szCs w:val="24"/>
+          <w:rtl/>
+        </w:rPr>
+        <w:t>הסימולטור</w:t>
+      </w:r>
+      <w:proofErr w:type="spellEnd"/>
+      <w:r>
+        <w:rPr>
+          <w:rFonts w:hint="cs"/>
+          <w:sz w:val="24"/>
+          <w:szCs w:val="24"/>
+          <w:rtl/>
+        </w:rPr>
+        <w:t xml:space="preserve"> כשאז בכוונתו לבדוק את התוכנה שלנו), אם רוצים שגם המידע שנשלח אל </w:t>
+      </w:r>
+      <w:proofErr w:type="spellStart"/>
+      <w:r>
+        <w:rPr>
+          <w:rFonts w:hint="cs"/>
+          <w:sz w:val="24"/>
+          <w:szCs w:val="24"/>
+          <w:rtl/>
+        </w:rPr>
+        <w:t>הלווין</w:t>
+      </w:r>
+      <w:proofErr w:type="spellEnd"/>
+      <w:r>
+        <w:rPr>
+          <w:rFonts w:hint="cs"/>
+          <w:sz w:val="24"/>
+          <w:szCs w:val="24"/>
+          <w:rtl/>
+        </w:rPr>
+        <w:t xml:space="preserve"> יהיה בבינארי אזי יש לשנות את הקוד של </w:t>
+      </w:r>
+      <w:proofErr w:type="spellStart"/>
+      <w:r>
+        <w:rPr>
+          <w:sz w:val="24"/>
+          <w:szCs w:val="24"/>
+        </w:rPr>
+        <w:t>getBytes</w:t>
+      </w:r>
+      <w:proofErr w:type="spellEnd"/>
+      <w:r>
+        <w:rPr>
+          <w:rFonts w:hint="cs"/>
+          <w:sz w:val="24"/>
+          <w:szCs w:val="24"/>
+        </w:rPr>
+        <w:t xml:space="preserve"> </w:t>
+      </w:r>
+      <w:r>
+        <w:rPr>
+          <w:rFonts w:hint="cs"/>
+          <w:sz w:val="24"/>
+          <w:szCs w:val="24"/>
+          <w:rtl/>
+        </w:rPr>
+        <w:t xml:space="preserve"> בהתאם, התמיכה לכך כבר מומשה </w:t>
+      </w:r>
+      <w:proofErr w:type="spellStart"/>
+      <w:r>
+        <w:rPr>
+          <w:rFonts w:hint="cs"/>
+          <w:sz w:val="24"/>
+          <w:szCs w:val="24"/>
+          <w:rtl/>
+        </w:rPr>
+        <w:t>במטודה</w:t>
+      </w:r>
+      <w:proofErr w:type="spellEnd"/>
+      <w:r>
+        <w:rPr>
+          <w:rFonts w:hint="cs"/>
+          <w:sz w:val="24"/>
+          <w:szCs w:val="24"/>
+          <w:rtl/>
+        </w:rPr>
+        <w:t xml:space="preserve"> של </w:t>
+      </w:r>
+      <w:proofErr w:type="spellStart"/>
+      <w:r>
+        <w:rPr>
+          <w:sz w:val="24"/>
+          <w:szCs w:val="24"/>
+        </w:rPr>
+        <w:t>sendMission</w:t>
+      </w:r>
+      <w:proofErr w:type="spellEnd"/>
+      <w:r>
+        <w:rPr>
+          <w:rFonts w:hint="cs"/>
+          <w:sz w:val="24"/>
+          <w:szCs w:val="24"/>
+        </w:rPr>
+        <w:t xml:space="preserve"> </w:t>
+      </w:r>
+      <w:r>
+        <w:rPr>
+          <w:rFonts w:hint="cs"/>
+          <w:sz w:val="24"/>
+          <w:szCs w:val="24"/>
+          <w:rtl/>
+        </w:rPr>
+        <w:t xml:space="preserve">ב </w:t>
+      </w:r>
+      <w:proofErr w:type="spellStart"/>
+      <w:r>
+        <w:rPr>
+          <w:sz w:val="24"/>
+          <w:szCs w:val="24"/>
+        </w:rPr>
+        <w:t>communicationManager</w:t>
+      </w:r>
+      <w:proofErr w:type="spellEnd"/>
+      <w:r>
+        <w:rPr>
+          <w:rFonts w:hint="cs"/>
+          <w:sz w:val="24"/>
+          <w:szCs w:val="24"/>
+          <w:rtl/>
+        </w:rPr>
+        <w:t xml:space="preserve">, אך לא נבדקה לעומק. (כפי שציינו, נוצר המידע התואם בצורה בינארית אך ב </w:t>
+      </w:r>
+      <w:proofErr w:type="spellStart"/>
+      <w:r>
+        <w:rPr>
+          <w:sz w:val="24"/>
+          <w:szCs w:val="24"/>
+        </w:rPr>
+        <w:t>serialWriter</w:t>
+      </w:r>
+      <w:proofErr w:type="spellEnd"/>
+      <w:r>
+        <w:rPr>
+          <w:rFonts w:hint="cs"/>
+          <w:sz w:val="24"/>
+          <w:szCs w:val="24"/>
+        </w:rPr>
+        <w:t xml:space="preserve"> </w:t>
+      </w:r>
+      <w:r>
+        <w:rPr>
+          <w:rFonts w:hint="cs"/>
+          <w:sz w:val="24"/>
+          <w:szCs w:val="24"/>
+          <w:rtl/>
+        </w:rPr>
+        <w:t xml:space="preserve"> כשפונים ל </w:t>
+      </w:r>
+      <w:proofErr w:type="spellStart"/>
+      <w:r>
+        <w:rPr>
+          <w:sz w:val="24"/>
+          <w:szCs w:val="24"/>
+        </w:rPr>
+        <w:t>getBytes</w:t>
+      </w:r>
+      <w:proofErr w:type="spellEnd"/>
+      <w:r>
+        <w:rPr>
+          <w:rFonts w:hint="cs"/>
+          <w:sz w:val="24"/>
+          <w:szCs w:val="24"/>
+        </w:rPr>
+        <w:t xml:space="preserve"> </w:t>
+      </w:r>
+      <w:r>
+        <w:rPr>
+          <w:rFonts w:hint="cs"/>
+          <w:sz w:val="24"/>
+          <w:szCs w:val="24"/>
+          <w:rtl/>
+        </w:rPr>
+        <w:t xml:space="preserve"> של </w:t>
+      </w:r>
+      <w:r>
+        <w:rPr>
+          <w:rFonts w:hint="cs"/>
+          <w:sz w:val="24"/>
+          <w:szCs w:val="24"/>
+        </w:rPr>
+        <w:t>M</w:t>
+      </w:r>
+      <w:r>
+        <w:rPr>
+          <w:sz w:val="24"/>
+          <w:szCs w:val="24"/>
+        </w:rPr>
+        <w:t>essage</w:t>
+      </w:r>
+      <w:r>
+        <w:rPr>
+          <w:rFonts w:hint="cs"/>
+          <w:sz w:val="24"/>
+          <w:szCs w:val="24"/>
+        </w:rPr>
+        <w:t xml:space="preserve"> </w:t>
+      </w:r>
+      <w:r>
+        <w:rPr>
+          <w:rFonts w:hint="cs"/>
+          <w:sz w:val="24"/>
+          <w:szCs w:val="24"/>
+          <w:rtl/>
+        </w:rPr>
+        <w:t xml:space="preserve"> שולחים למעשה את שזה </w:t>
+      </w:r>
+      <w:r>
+        <w:rPr>
+          <w:rFonts w:hint="cs"/>
+          <w:sz w:val="24"/>
+          <w:szCs w:val="24"/>
+        </w:rPr>
+        <w:t>T</w:t>
+      </w:r>
+      <w:r>
+        <w:rPr>
+          <w:sz w:val="24"/>
+          <w:szCs w:val="24"/>
+        </w:rPr>
+        <w:t>ext</w:t>
+      </w:r>
+      <w:r>
+        <w:rPr>
+          <w:rFonts w:hint="cs"/>
+          <w:sz w:val="24"/>
+          <w:szCs w:val="24"/>
+          <w:rtl/>
+        </w:rPr>
+        <w:t xml:space="preserve"> של </w:t>
+      </w:r>
+      <w:r>
+        <w:rPr>
+          <w:rFonts w:hint="cs"/>
+          <w:sz w:val="24"/>
+          <w:szCs w:val="24"/>
+        </w:rPr>
+        <w:t>M</w:t>
+      </w:r>
+      <w:r>
+        <w:rPr>
+          <w:sz w:val="24"/>
+          <w:szCs w:val="24"/>
+        </w:rPr>
+        <w:t>essage</w:t>
+      </w:r>
+      <w:r>
+        <w:rPr>
+          <w:rFonts w:hint="cs"/>
+          <w:sz w:val="24"/>
+          <w:szCs w:val="24"/>
+        </w:rPr>
+        <w:t xml:space="preserve"> </w:t>
+      </w:r>
+      <w:r>
+        <w:rPr>
+          <w:rFonts w:hint="cs"/>
+          <w:sz w:val="24"/>
+          <w:szCs w:val="24"/>
+          <w:rtl/>
+        </w:rPr>
+        <w:t xml:space="preserve"> ולא שדה </w:t>
+      </w:r>
+      <w:proofErr w:type="spellStart"/>
+      <w:r>
+        <w:rPr>
+          <w:sz w:val="24"/>
+          <w:szCs w:val="24"/>
+        </w:rPr>
+        <w:t>ToSend</w:t>
+      </w:r>
+      <w:proofErr w:type="spellEnd"/>
+      <w:r>
+        <w:rPr>
+          <w:rFonts w:hint="cs"/>
+          <w:sz w:val="24"/>
+          <w:szCs w:val="24"/>
+          <w:rtl/>
+        </w:rPr>
+        <w:t xml:space="preserve"> כפי שנשלח באם אנו עובדים </w:t>
+      </w:r>
+      <w:proofErr w:type="spellStart"/>
+      <w:r>
+        <w:rPr>
+          <w:rFonts w:hint="cs"/>
+          <w:sz w:val="24"/>
+          <w:szCs w:val="24"/>
+          <w:rtl/>
+        </w:rPr>
+        <w:t>במוד</w:t>
+      </w:r>
+      <w:proofErr w:type="spellEnd"/>
+      <w:r>
+        <w:rPr>
+          <w:rFonts w:hint="cs"/>
+          <w:sz w:val="24"/>
+          <w:szCs w:val="24"/>
+          <w:rtl/>
+        </w:rPr>
+        <w:t xml:space="preserve"> </w:t>
+      </w:r>
+      <w:proofErr w:type="spellStart"/>
+      <w:r>
+        <w:rPr>
+          <w:rFonts w:hint="cs"/>
+          <w:sz w:val="24"/>
+          <w:szCs w:val="24"/>
+          <w:rtl/>
+        </w:rPr>
+        <w:t>סימולטור</w:t>
+      </w:r>
+      <w:proofErr w:type="spellEnd"/>
+      <w:r>
+        <w:rPr>
+          <w:rFonts w:hint="cs"/>
+          <w:sz w:val="24"/>
+          <w:szCs w:val="24"/>
+          <w:rtl/>
+        </w:rPr>
+        <w:t xml:space="preserve"> כשאז בכוונתנו לבדוק את נכונות קבלת המידע, </w:t>
+      </w:r>
+      <w:proofErr w:type="spellStart"/>
+      <w:r>
+        <w:rPr>
+          <w:rFonts w:hint="cs"/>
+          <w:sz w:val="24"/>
+          <w:szCs w:val="24"/>
+          <w:rtl/>
+        </w:rPr>
+        <w:t>הפרסור</w:t>
+      </w:r>
+      <w:proofErr w:type="spellEnd"/>
+      <w:r>
+        <w:rPr>
+          <w:rFonts w:hint="cs"/>
+          <w:sz w:val="24"/>
+          <w:szCs w:val="24"/>
+          <w:rtl/>
+        </w:rPr>
+        <w:t>).</w:t>
+      </w:r>
+    </w:p>
+    <w:p>
+      <w:pPr>
+        <w:rPr>
+          <w:sz w:val="24"/>
+          <w:szCs w:val="24"/>
+          <w:rtl/>
+        </w:rPr>
+      </w:pPr>
+      <w:r>
+        <w:rPr>
+          <w:rFonts w:hint="cs"/>
+          <w:sz w:val="24"/>
+          <w:szCs w:val="24"/>
+          <w:rtl/>
+        </w:rPr>
+        <w:t>בכדי לשלוח</w:t>
+      </w:r>
+      <w:r>
+        <w:rPr>
+          <w:rFonts w:hint="cs"/>
+          <w:sz w:val="24"/>
+          <w:szCs w:val="24"/>
+          <w:rtl/>
+        </w:rPr>
+        <w:t>/לקבל</w:t>
+      </w:r>
+      <w:r>
+        <w:rPr>
+          <w:rFonts w:hint="cs"/>
+          <w:sz w:val="24"/>
+          <w:szCs w:val="24"/>
+          <w:rtl/>
+        </w:rPr>
+        <w:t xml:space="preserve"> בצורת </w:t>
       </w:r>
       <w:r>
         <w:rPr>
@@ -1807,7 +2497,34 @@
           <w:szCs w:val="24"/>
           <w:rtl/>
         </w:rPr>
-        <w:t xml:space="preserve"> והקוד בהערה בהתאמה).</w:t>
+        <w:t xml:space="preserve"> והקוד בהערה בהתאמה</w:t>
+      </w:r>
+      <w:r>
+        <w:rPr>
+          <w:rFonts w:hint="cs"/>
+          <w:sz w:val="24"/>
+          <w:szCs w:val="24"/>
+          <w:rtl/>
+        </w:rPr>
+        <w:t xml:space="preserve"> ב </w:t>
+      </w:r>
+      <w:proofErr w:type="spellStart"/>
+      <w:r>
+        <w:rPr>
+          <w:sz w:val="24"/>
+          <w:szCs w:val="24"/>
+        </w:rPr>
+        <w:t>serialReader</w:t>
+      </w:r>
+      <w:proofErr w:type="spellEnd"/>
+      <w:r>
+        <w:rPr>
+          <w:rFonts w:hint="cs"/>
+          <w:sz w:val="24"/>
+          <w:szCs w:val="24"/>
+          <w:rtl/>
+        </w:rPr>
+        <w:t>).</w:t>
       </w:r>
     </w:p>
     <w:p>
@@ -2117,6 +2834,7 @@
           <w:sz w:val="24"/>
           <w:szCs w:val="24"/>
         </w:rPr>
+        <w:lastRenderedPageBreak/>
         <w:drawing>
           <wp:inline distT="0" distB="0" distL="0" distR="0">
             <wp:extent cx="5274310" cy="2835936"/>
@@ -2906,6 +3624,7 @@
           <w:sz w:val="24"/>
           <w:szCs w:val="24"/>
         </w:rPr>
+        <w:lastRenderedPageBreak/>
         <w:t>BitStream</w:t>
       </w:r>
       <w:proofErr w:type="spellEnd"/>
@@ -3195,7 +3914,6 @@
           <w:szCs w:val="24"/>
           <w:rtl/>
         </w:rPr>
-        <w:lastRenderedPageBreak/>
         <w:t xml:space="preserve">כל המחלקות הבאות הינן מחלקות יורשות מהמחלקה הנ"ל ומממשות את כל </w:t>
       </w:r>
       <w:proofErr w:type="spellStart"/>
@@ -3852,6 +4570,7 @@
           <w:szCs w:val="24"/>
           <w:rtl/>
         </w:rPr>
+        <w:lastRenderedPageBreak/>
         <w:tab/>
       </w:r>
       <w:proofErr w:type="gramStart"/>
@@ -4030,17 +4749,7 @@
           <w:szCs w:val="24"/>
           <w:rtl/>
         </w:rPr>
-        <w:t xml:space="preserve"> של מחלקה זו) </w:t>
-      </w:r>
-      <w:r>
-        <w:rPr>
-          <w:rFonts w:hint="cs"/>
-          <w:sz w:val="24"/>
-          <w:szCs w:val="24"/>
-          <w:rtl/>
-        </w:rPr>
-        <w:lastRenderedPageBreak/>
-        <w:t xml:space="preserve">ומתווסף ערך סף מסוים (שדה ה </w:t>
+        <w:t xml:space="preserve"> של מחלקה זו) ומתווסף ערך סף מסוים (שדה ה </w:t>
       </w:r>
       <w:r>
         <w:rPr>
@@ -4601,96 +5310,6 @@
         </w:rPr>
         <w:t xml:space="preserve"> שתבנה אובייקט סוג מחלקה זו בעת קבלת רצף של בתים.</w:t>
       </w:r>
-    </w:p>
-    <w:p>
-      <w:pPr>
-        <w:rPr>
-          <w:sz w:val="24"/>
-          <w:szCs w:val="24"/>
-          <w:rtl/>
-        </w:rPr>
-      </w:pPr>
-    </w:p>
-    <w:p>
-      <w:pPr>
-        <w:rPr>
-          <w:sz w:val="24"/>
-          <w:szCs w:val="24"/>
-          <w:rtl/>
-        </w:rPr>
-      </w:pPr>
-    </w:p>
-    <w:p>
-      <w:pPr>
-        <w:rPr>
-          <w:sz w:val="24"/>
-          <w:szCs w:val="24"/>
-          <w:rtl/>
-        </w:rPr>
-      </w:pPr>
-    </w:p>
-    <w:p>
-      <w:pPr>
-        <w:rPr>
-          <w:sz w:val="24"/>
-          <w:szCs w:val="24"/>
-          <w:rtl/>
-        </w:rPr>
-      </w:pPr>
-    </w:p>
-    <w:p>
-      <w:pPr>
-        <w:rPr>
-          <w:sz w:val="24"/>
-          <w:szCs w:val="24"/>
-          <w:rtl/>
-        </w:rPr>
-      </w:pPr>
-    </w:p>
-    <w:p>
-      <w:pPr>
-        <w:rPr>
-          <w:sz w:val="24"/>
-          <w:szCs w:val="24"/>
-          <w:rtl/>
-        </w:rPr>
-      </w:pPr>
-    </w:p>
-    <w:p>
-      <w:pPr>
-        <w:rPr>
-          <w:sz w:val="24"/>
-          <w:szCs w:val="24"/>
-          <w:rtl/>
-        </w:rPr>
-      </w:pPr>
-    </w:p>
-    <w:p>
-      <w:pPr>
-        <w:rPr>
-          <w:sz w:val="24"/>
-          <w:szCs w:val="24"/>
-          <w:rtl/>
-        </w:rPr>
-      </w:pPr>
-    </w:p>
-    <w:p>
-      <w:pPr>
-        <w:rPr>
-          <w:sz w:val="24"/>
-          <w:szCs w:val="24"/>
-          <w:rtl/>
-        </w:rPr>
-      </w:pPr>
-    </w:p>
-    <w:p>
-      <w:pPr>
-        <w:rPr>
-          <w:sz w:val="24"/>
-          <w:szCs w:val="24"/>
-          <w:rtl/>
-        </w:rPr>
-      </w:pPr>
     </w:p>
     <w:p>
       <w:pPr>
@@ -4739,6 +5358,7 @@
           <w:szCs w:val="36"/>
           <w:rtl/>
         </w:rPr>
+        <w:lastRenderedPageBreak/>
         <w:t xml:space="preserve">מסמך תחזוקה </w:t>
       </w:r>
       <w:r>
@@ -4849,7 +5469,7 @@
                     <a:blip r:embed="rId10" cstate="print">
                       <a:extLst>
                         <a:ext uri="{28A0092B-C50C-407E-A947-70E740481C1C}">
-                          <a14:useLocalDpi xmlns:a14="http://schemas.microsoft.com/office/drawing/2010/main" xmlns:wps="http://schemas.microsoft.com/office/word/2010/wordprocessingShape" xmlns:wpi="http://schemas.microsoft.com/office/word/2010/wordprocessingInk" xmlns:wpg="http://schemas.microsoft.com/office/word/2010/wordprocessingGroup" xmlns:w15="http://schemas.microsoft.com/office/word/2012/wordml" xmlns:w14="http://schemas.microsoft.com/office/word/2010/wordml" xmlns:w="http://schemas.openxmlformats.org/wordprocessingml/2006/main" xmlns:w10="urn:schemas-microsoft-com:office:word" xmlns:wp14="http://schemas.microsoft.com/office/word/2010/wordprocessingDrawing" xmlns:v="urn:schemas-microsoft-com:vml" xmlns:o="urn:schemas-microsoft-com:office:office" xmlns:mc="http://schemas.openxmlformats.org/markup-compatibility/2006" xmlns:wpc="http://schemas.microsoft.com/office/word/2010/wordprocessingCanvas" xmlns="" val="0"/>
+                          <a14:useLocalDpi xmlns="" xmlns:wpc="http://schemas.microsoft.com/office/word/2010/wordprocessingCanvas" xmlns:mc="http://schemas.openxmlformats.org/markup-compatibility/2006" xmlns:o="urn:schemas-microsoft-com:office:office" xmlns:v="urn:schemas-microsoft-com:vml" xmlns:wp14="http://schemas.microsoft.com/office/word/2010/wordprocessingDrawing" xmlns:w10="urn:schemas-microsoft-com:office:word" xmlns:w="http://schemas.openxmlformats.org/wordprocessingml/2006/main" xmlns:w14="http://schemas.microsoft.com/office/word/2010/wordml" xmlns:w15="http://schemas.microsoft.com/office/word/2012/wordml" xmlns:wpg="http://schemas.microsoft.com/office/word/2010/wordprocessingGroup" xmlns:wpi="http://schemas.microsoft.com/office/word/2010/wordprocessingInk" xmlns:wps="http://schemas.microsoft.com/office/word/2010/wordprocessingShape" xmlns:a14="http://schemas.microsoft.com/office/drawing/2010/main" val="0"/>
                         </a:ext>
                       </a:extLst>
                     </a:blip>
@@ -5038,7 +5658,7 @@
                     <a:blip r:embed="rId11" cstate="print">
                       <a:extLst>
                         <a:ext uri="{28A0092B-C50C-407E-A947-70E740481C1C}">
-                          <a14:useLocalDpi xmlns:a14="http://schemas.microsoft.com/office/drawing/2010/main" xmlns:wps="http://schemas.microsoft.com/office/word/2010/wordprocessingShape" xmlns:wpi="http://schemas.microsoft.com/office/word/2010/wordprocessingInk" xmlns:wpg="http://schemas.microsoft.com/office/word/2010/wordprocessingGroup" xmlns:w15="http://schemas.microsoft.com/office/word/2012/wordml" xmlns:w14="http://schemas.microsoft.com/office/word/2010/wordml" xmlns:w="http://schemas.openxmlformats.org/wordprocessingml/2006/main" xmlns:w10="urn:schemas-microsoft-com:office:word" xmlns:wp14="http://schemas.microsoft.com/office/word/2010/wordprocessingDrawing" xmlns:v="urn:schemas-microsoft-com:vml" xmlns:o="urn:schemas-microsoft-com:office:office" xmlns:mc="http://schemas.openxmlformats.org/markup-compatibility/2006" xmlns:wpc="http://schemas.microsoft.com/office/word/2010/wordprocessingCanvas" xmlns="" val="0"/>
+                          <a14:useLocalDpi xmlns="" xmlns:wpc="http://schemas.microsoft.com/office/word/2010/wordprocessingCanvas" xmlns:mc="http://schemas.openxmlformats.org/markup-compatibility/2006" xmlns:o="urn:schemas-microsoft-com:office:office" xmlns:v="urn:schemas-microsoft-com:vml" xmlns:wp14="http://schemas.microsoft.com/office/word/2010/wordprocessingDrawing" xmlns:w10="urn:schemas-microsoft-com:office:word" xmlns:w="http://schemas.openxmlformats.org/wordprocessingml/2006/main" xmlns:w14="http://schemas.microsoft.com/office/word/2010/wordml" xmlns:w15="http://schemas.microsoft.com/office/word/2012/wordml" xmlns:wpg="http://schemas.microsoft.com/office/word/2010/wordprocessingGroup" xmlns:wpi="http://schemas.microsoft.com/office/word/2010/wordprocessingInk" xmlns:wps="http://schemas.microsoft.com/office/word/2010/wordprocessingShape" xmlns:a14="http://schemas.microsoft.com/office/drawing/2010/main" val="0"/>
                         </a:ext>
                       </a:extLst>
                     </a:blip>
@@ -5058,7 +5678,7 @@
                     </a:ln>
                     <a:extLst>
                       <a:ext uri="{53640926-AAD7-44D8-BBD7-CCE9431645EC}">
-                        <a14:shadowObscured xmlns:a14="http://schemas.microsoft.com/office/drawing/2010/main" xmlns:wps="http://schemas.microsoft.com/office/word/2010/wordprocessingShape" xmlns:wpi="http://schemas.microsoft.com/office/word/2010/wordprocessingInk" xmlns:wpg="http://schemas.microsoft.com/office/word/2010/wordprocessingGroup" xmlns:w15="http://schemas.microsoft.com/office/word/2012/wordml" xmlns:w14="http://schemas.microsoft.com/office/word/2010/wordml" xmlns:w="http://schemas.openxmlformats.org/wordprocessingml/2006/main" xmlns:w10="urn:schemas-microsoft-com:office:word" xmlns:wp14="http://schemas.microsoft.com/office/word/2010/wordprocessingDrawing" xmlns:v="urn:schemas-microsoft-com:vml" xmlns:o="urn:schemas-microsoft-com:office:office" xmlns:mc="http://schemas.openxmlformats.org/markup-compatibility/2006" xmlns:wpc="http://schemas.microsoft.com/office/word/2010/wordprocessingCanvas" xmlns=""/>
+                        <a14:shadowObscured xmlns="" xmlns:wpc="http://schemas.microsoft.com/office/word/2010/wordprocessingCanvas" xmlns:mc="http://schemas.openxmlformats.org/markup-compatibility/2006" xmlns:o="urn:schemas-microsoft-com:office:office" xmlns:v="urn:schemas-microsoft-com:vml" xmlns:wp14="http://schemas.microsoft.com/office/word/2010/wordprocessingDrawing" xmlns:w10="urn:schemas-microsoft-com:office:word" xmlns:w="http://schemas.openxmlformats.org/wordprocessingml/2006/main" xmlns:w14="http://schemas.microsoft.com/office/word/2010/wordml" xmlns:w15="http://schemas.microsoft.com/office/word/2012/wordml" xmlns:wpg="http://schemas.microsoft.com/office/word/2010/wordprocessingGroup" xmlns:wpi="http://schemas.microsoft.com/office/word/2010/wordprocessingInk" xmlns:wps="http://schemas.microsoft.com/office/word/2010/wordprocessingShape" xmlns:a14="http://schemas.microsoft.com/office/drawing/2010/main"/>
                       </a:ext>
                     </a:extLst>
                   </pic:spPr>
@@ -5228,7 +5848,7 @@
                     <a:blip r:embed="rId12" cstate="print">
                       <a:extLst>
                         <a:ext uri="{28A0092B-C50C-407E-A947-70E740481C1C}">
-                          <a14:useLocalDpi xmlns:a14="http://schemas.microsoft.com/office/drawing/2010/main" xmlns:wps="http://schemas.microsoft.com/office/word/2010/wordprocessingShape" xmlns:wpi="http://schemas.microsoft.com/office/word/2010/wordprocessingInk" xmlns:wpg="http://schemas.microsoft.com/office/word/2010/wordprocessingGroup" xmlns:w15="http://schemas.microsoft.com/office/word/2012/wordml" xmlns:w14="http://schemas.microsoft.com/office/word/2010/wordml" xmlns:w="http://schemas.openxmlformats.org/wordprocessingml/2006/main" xmlns:w10="urn:schemas-microsoft-com:office:word" xmlns:wp14="http://schemas.microsoft.com/office/word/2010/wordprocessingDrawing" xmlns:v="urn:schemas-microsoft-com:vml" xmlns:o="urn:schemas-microsoft-com:office:office" xmlns:mc="http://schemas.openxmlformats.org/markup-compatibility/2006" xmlns:wpc="http://schemas.microsoft.com/office/word/2010/wordprocessingCanvas" xmlns="" val="0"/>
+                          <a14:useLocalDpi xmlns="" xmlns:wpc="http://schemas.microsoft.com/office/word/2010/wordprocessingCanvas" xmlns:mc="http://schemas.openxmlformats.org/markup-compatibility/2006" xmlns:o="urn:schemas-microsoft-com:office:office" xmlns:v="urn:schemas-microsoft-com:vml" xmlns:wp14="http://schemas.microsoft.com/office/word/2010/wordprocessingDrawing" xmlns:w10="urn:schemas-microsoft-com:office:word" xmlns:w="http://schemas.openxmlformats.org/wordprocessingml/2006/main" xmlns:w14="http://schemas.microsoft.com/office/word/2010/wordml" xmlns:w15="http://schemas.microsoft.com/office/word/2012/wordml" xmlns:wpg="http://schemas.microsoft.com/office/word/2010/wordprocessingGroup" xmlns:wpi="http://schemas.microsoft.com/office/word/2010/wordprocessingInk" xmlns:wps="http://schemas.microsoft.com/office/word/2010/wordprocessingShape" xmlns:a14="http://schemas.microsoft.com/office/drawing/2010/main" val="0"/>
                         </a:ext>
                       </a:extLst>
                     </a:blip>
@@ -5335,7 +5955,7 @@
                     <a:blip r:embed="rId13" cstate="print">
                       <a:extLst>
                         <a:ext uri="{28A0092B-C50C-407E-A947-70E740481C1C}">
-                          <a14:useLocalDpi xmlns:a14="http://schemas.microsoft.com/office/drawing/2010/main" xmlns:wps="http://schemas.microsoft.com/office/word/2010/wordprocessingShape" xmlns:wpi="http://schemas.microsoft.com/office/word/2010/wordprocessingInk" xmlns:wpg="http://schemas.microsoft.com/office/word/2010/wordprocessingGroup" xmlns:w15="http://schemas.microsoft.com/office/word/2012/wordml" xmlns:w14="http://schemas.microsoft.com/office/word/2010/wordml" xmlns:w="http://schemas.openxmlformats.org/wordprocessingml/2006/main" xmlns:w10="urn:schemas-microsoft-com:office:word" xmlns:wp14="http://schemas.microsoft.com/office/word/2010/wordprocessingDrawing" xmlns:v="urn:schemas-microsoft-com:vml" xmlns:o="urn:schemas-microsoft-com:office:office" xmlns:mc="http://schemas.openxmlformats.org/markup-compatibility/2006" xmlns:wpc="http://schemas.microsoft.com/office/word/2010/wordprocessingCanvas" xmlns="" val="0"/>
+                          <a14:useLocalDpi xmlns="" xmlns:wpc="http://schemas.microsoft.com/office/word/2010/wordprocessingCanvas" xmlns:mc="http://schemas.openxmlformats.org/markup-compatibility/2006" xmlns:o="urn:schemas-microsoft-com:office:office" xmlns:v="urn:schemas-microsoft-com:vml" xmlns:wp14="http://schemas.microsoft.com/office/word/2010/wordprocessingDrawing" xmlns:w10="urn:schemas-microsoft-com:office:word" xmlns:w="http://schemas.openxmlformats.org/wordprocessingml/2006/main" xmlns:w14="http://schemas.microsoft.com/office/word/2010/wordml" xmlns:w15="http://schemas.microsoft.com/office/word/2012/wordml" xmlns:wpg="http://schemas.microsoft.com/office/word/2010/wordprocessingGroup" xmlns:wpi="http://schemas.microsoft.com/office/word/2010/wordprocessingInk" xmlns:wps="http://schemas.microsoft.com/office/word/2010/wordprocessingShape" xmlns:a14="http://schemas.microsoft.com/office/drawing/2010/main" val="0"/>
                         </a:ext>
                       </a:extLst>
                     </a:blip>
@@ -5474,7 +6094,7 @@
                     <a:blip r:embed="rId14" cstate="print">
                       <a:extLst>
                         <a:ext uri="{28A0092B-C50C-407E-A947-70E740481C1C}">
-                          <a14:useLocalDpi xmlns:a14="http://schemas.microsoft.com/office/drawing/2010/main" xmlns:wps="http://schemas.microsoft.com/office/word/2010/wordprocessingShape" xmlns:wpi="http://schemas.microsoft.com/office/word/2010/wordprocessingInk" xmlns:wpg="http://schemas.microsoft.com/office/word/2010/wordprocessingGroup" xmlns:w15="http://schemas.microsoft.com/office/word/2012/wordml" xmlns:w14="http://schemas.microsoft.com/office/word/2010/wordml" xmlns:w="http://schemas.openxmlformats.org/wordprocessingml/2006/main" xmlns:w10="urn:schemas-microsoft-com:office:word" xmlns:wp14="http://schemas.microsoft.com/office/word/2010/wordprocessingDrawing" xmlns:v="urn:schemas-microsoft-com:vml" xmlns:o="urn:schemas-microsoft-com:office:office" xmlns:mc="http://schemas.openxmlformats.org/markup-compatibility/2006" xmlns:wpc="http://schemas.microsoft.com/office/word/2010/wordprocessingCanvas" xmlns="" val="0"/>
+                          <a14:useLocalDpi xmlns="" xmlns:wpc="http://schemas.microsoft.com/office/word/2010/wordprocessingCanvas" xmlns:mc="http://schemas.openxmlformats.org/markup-compatibility/2006" xmlns:o="urn:schemas-microsoft-com:office:office" xmlns:v="urn:schemas-microsoft-com:vml" xmlns:wp14="http://schemas.microsoft.com/office/word/2010/wordprocessingDrawing" xmlns:w10="urn:schemas-microsoft-com:office:word" xmlns:w="http://schemas.openxmlformats.org/wordprocessingml/2006/main" xmlns:w14="http://schemas.microsoft.com/office/word/2010/wordml" xmlns:w15="http://schemas.microsoft.com/office/word/2012/wordml" xmlns:wpg="http://schemas.microsoft.com/office/word/2010/wordprocessingGroup" xmlns:wpi="http://schemas.microsoft.com/office/word/2010/wordprocessingInk" xmlns:wps="http://schemas.microsoft.com/office/word/2010/wordprocessingShape" xmlns:a14="http://schemas.microsoft.com/office/drawing/2010/main" val="0"/>
                         </a:ext>
                       </a:extLst>
                     </a:blip>
@@ -5566,7 +6186,6 @@
         <w:rPr>
           <w:noProof/>
         </w:rPr>
-        <w:lastRenderedPageBreak/>
         <w:drawing>
           <wp:anchor distT="0" distB="0" distL="114300" distR="114300" simplePos="0" relativeHeight="251659264" behindDoc="1" locked="0" layoutInCell="1" allowOverlap="1">
             <wp:simplePos x="1144988" y="8619214"/>
@@ -5594,7 +6213,7 @@
                     <a:blip r:embed="rId15" cstate="print">
                       <a:extLst>
                         <a:ext uri="{28A0092B-C50C-407E-A947-70E740481C1C}">
-                          <a14:useLocalDpi xmlns:a14="http://schemas.microsoft.com/office/drawing/2010/main" xmlns:wps="http://schemas.microsoft.com/office/word/2010/wordprocessingShape" xmlns:wpi="http://schemas.microsoft.com/office/word/2010/wordprocessingInk" xmlns:wpg="http://schemas.microsoft.com/office/word/2010/wordprocessingGroup" xmlns:w15="http://schemas.microsoft.com/office/word/2012/wordml" xmlns:w14="http://schemas.microsoft.com/office/word/2010/wordml" xmlns:w="http://schemas.openxmlformats.org/wordprocessingml/2006/main" xmlns:w10="urn:schemas-microsoft-com:office:word" xmlns:wp14="http://schemas.microsoft.com/office/word/2010/wordprocessingDrawing" xmlns:v="urn:schemas-microsoft-com:vml" xmlns:o="urn:schemas-microsoft-com:office:office" xmlns:mc="http://schemas.openxmlformats.org/markup-compatibility/2006" xmlns:wpc="http://schemas.microsoft.com/office/word/2010/wordprocessingCanvas" xmlns="" val="0"/>
+                          <a14:useLocalDpi xmlns="" xmlns:wpc="http://schemas.microsoft.com/office/word/2010/wordprocessingCanvas" xmlns:mc="http://schemas.openxmlformats.org/markup-compatibility/2006" xmlns:o="urn:schemas-microsoft-com:office:office" xmlns:v="urn:schemas-microsoft-com:vml" xmlns:wp14="http://schemas.microsoft.com/office/word/2010/wordprocessingDrawing" xmlns:w10="urn:schemas-microsoft-com:office:word" xmlns:w="http://schemas.openxmlformats.org/wordprocessingml/2006/main" xmlns:w14="http://schemas.microsoft.com/office/word/2010/wordml" xmlns:w15="http://schemas.microsoft.com/office/word/2012/wordml" xmlns:wpg="http://schemas.microsoft.com/office/word/2010/wordprocessingGroup" xmlns:wpi="http://schemas.microsoft.com/office/word/2010/wordprocessingInk" xmlns:wps="http://schemas.microsoft.com/office/word/2010/wordprocessingShape" xmlns:a14="http://schemas.microsoft.com/office/drawing/2010/main" val="0"/>
                         </a:ext>
                       </a:extLst>
                     </a:blip>
@@ -5714,6 +6333,7 @@
         <w:rPr>
           <w:noProof/>
         </w:rPr>
+        <w:lastRenderedPageBreak/>
         <w:drawing>
           <wp:anchor distT="0" distB="0" distL="114300" distR="114300" simplePos="0" relativeHeight="251665408" behindDoc="0" locked="0" layoutInCell="1" allowOverlap="1">
             <wp:simplePos x="1144988" y="914400"/>
@@ -5741,7 +6361,7 @@
                     <a:blip r:embed="rId16" cstate="print">
                       <a:extLst>
                         <a:ext uri="{28A0092B-C50C-407E-A947-70E740481C1C}">
-                          <a14:useLocalDpi xmlns:a14="http://schemas.microsoft.com/office/drawing/2010/main" xmlns:wps="http://schemas.microsoft.com/office/word/2010/wordprocessingShape" xmlns:wpi="http://schemas.microsoft.com/office/word/2010/wordprocessingInk" xmlns:wpg="http://schemas.microsoft.com/office/word/2010/wordprocessingGroup" xmlns:w15="http://schemas.microsoft.com/office/word/2012/wordml" xmlns:w14="http://schemas.microsoft.com/office/word/2010/wordml" xmlns:w="http://schemas.openxmlformats.org/wordprocessingml/2006/main" xmlns:w10="urn:schemas-microsoft-com:office:word" xmlns:wp14="http://schemas.microsoft.com/office/word/2010/wordprocessingDrawing" xmlns:v="urn:schemas-microsoft-com:vml" xmlns:o="urn:schemas-microsoft-com:office:office" xmlns:mc="http://schemas.openxmlformats.org/markup-compatibility/2006" xmlns:wpc="http://schemas.microsoft.com/office/word/2010/wordprocessingCanvas" xmlns="" val="0"/>
+                          <a14:useLocalDpi xmlns="" xmlns:wpc="http://schemas.microsoft.com/office/word/2010/wordprocessingCanvas" xmlns:mc="http://schemas.openxmlformats.org/markup-compatibility/2006" xmlns:o="urn:schemas-microsoft-com:office:office" xmlns:v="urn:schemas-microsoft-com:vml" xmlns:wp14="http://schemas.microsoft.com/office/word/2010/wordprocessingDrawing" xmlns:w10="urn:schemas-microsoft-com:office:word" xmlns:w="http://schemas.openxmlformats.org/wordprocessingml/2006/main" xmlns:w14="http://schemas.microsoft.com/office/word/2010/wordml" xmlns:w15="http://schemas.microsoft.com/office/word/2012/wordml" xmlns:wpg="http://schemas.microsoft.com/office/word/2010/wordprocessingGroup" xmlns:wpi="http://schemas.microsoft.com/office/word/2010/wordprocessingInk" xmlns:wps="http://schemas.microsoft.com/office/word/2010/wordprocessingShape" xmlns:a14="http://schemas.microsoft.com/office/drawing/2010/main" val="0"/>
                         </a:ext>
                       </a:extLst>
                     </a:blip>
@@ -5831,7 +6451,7 @@
                     <a:blip r:embed="rId17" cstate="print">
                       <a:extLst>
                         <a:ext uri="{28A0092B-C50C-407E-A947-70E740481C1C}">
-                          <a14:useLocalDpi xmlns:a14="http://schemas.microsoft.com/office/drawing/2010/main" xmlns:wps="http://schemas.microsoft.com/office/word/2010/wordprocessingShape" xmlns:wpi="http://schemas.microsoft.com/office/word/2010/wordprocessingInk" xmlns:wpg="http://schemas.microsoft.com/office/word/2010/wordprocessingGroup" xmlns:w15="http://schemas.microsoft.com/office/word/2012/wordml" xmlns:w14="http://schemas.microsoft.com/office/word/2010/wordml" xmlns:w="http://schemas.openxmlformats.org/wordprocessingml/2006/main" xmlns:w10="urn:schemas-microsoft-com:office:word" xmlns:wp14="http://schemas.microsoft.com/office/word/2010/wordprocessingDrawing" xmlns:v="urn:schemas-microsoft-com:vml" xmlns:o="urn:schemas-microsoft-com:office:office" xmlns:mc="http://schemas.openxmlformats.org/markup-compatibility/2006" xmlns:wpc="http://schemas.microsoft.com/office/word/2010/wordprocessingCanvas" xmlns="" val="0"/>
+                          <a14:useLocalDpi xmlns="" xmlns:wpc="http://schemas.microsoft.com/office/word/2010/wordprocessingCanvas" xmlns:mc="http://schemas.openxmlformats.org/markup-compatibility/2006" xmlns:o="urn:schemas-microsoft-com:office:office" xmlns:v="urn:schemas-microsoft-com:vml" xmlns:wp14="http://schemas.microsoft.com/office/word/2010/wordprocessingDrawing" xmlns:w10="urn:schemas-microsoft-com:office:word" xmlns:w="http://schemas.openxmlformats.org/wordprocessingml/2006/main" xmlns:w14="http://schemas.microsoft.com/office/word/2010/wordml" xmlns:w15="http://schemas.microsoft.com/office/word/2012/wordml" xmlns:wpg="http://schemas.microsoft.com/office/word/2010/wordprocessingGroup" xmlns:wpi="http://schemas.microsoft.com/office/word/2010/wordprocessingInk" xmlns:wps="http://schemas.microsoft.com/office/word/2010/wordprocessingShape" xmlns:a14="http://schemas.microsoft.com/office/drawing/2010/main" val="0"/>
                         </a:ext>
                       </a:extLst>
                     </a:blip>
@@ -5885,7 +6505,7 @@
                     <a:blip r:embed="rId18" cstate="print">
                       <a:extLst>
                         <a:ext uri="{28A0092B-C50C-407E-A947-70E740481C1C}">
-                          <a14:useLocalDpi xmlns:a14="http://schemas.microsoft.com/office/drawing/2010/main" xmlns:wps="http://schemas.microsoft.com/office/word/2010/wordprocessingShape" xmlns:wpi="http://schemas.microsoft.com/office/word/2010/wordprocessingInk" xmlns:wpg="http://schemas.microsoft.com/office/word/2010/wordprocessingGroup" xmlns:w15="http://schemas.microsoft.com/office/word/2012/wordml" xmlns:w14="http://schemas.microsoft.com/office/word/2010/wordml" xmlns:w="http://schemas.openxmlformats.org/wordprocessingml/2006/main" xmlns:w10="urn:schemas-microsoft-com:office:word" xmlns:wp14="http://schemas.microsoft.com/office/word/2010/wordprocessingDrawing" xmlns:v="urn:schemas-microsoft-com:vml" xmlns:o="urn:schemas-microsoft-com:office:office" xmlns:mc="http://schemas.openxmlformats.org/markup-compatibility/2006" xmlns:wpc="http://schemas.microsoft.com/office/word/2010/wordprocessingCanvas" xmlns="" val="0"/>
+                          <a14:useLocalDpi xmlns="" xmlns:wpc="http://schemas.microsoft.com/office/word/2010/wordprocessingCanvas" xmlns:mc="http://schemas.openxmlformats.org/markup-compatibility/2006" xmlns:o="urn:schemas-microsoft-com:office:office" xmlns:v="urn:schemas-microsoft-com:vml" xmlns:wp14="http://schemas.microsoft.com/office/word/2010/wordprocessingDrawing" xmlns:w10="urn:schemas-microsoft-com:office:word" xmlns:w="http://schemas.openxmlformats.org/wordprocessingml/2006/main" xmlns:w14="http://schemas.microsoft.com/office/word/2010/wordml" xmlns:w15="http://schemas.microsoft.com/office/word/2012/wordml" xmlns:wpg="http://schemas.microsoft.com/office/word/2010/wordprocessingGroup" xmlns:wpi="http://schemas.microsoft.com/office/word/2010/wordprocessingInk" xmlns:wps="http://schemas.microsoft.com/office/word/2010/wordprocessingShape" xmlns:a14="http://schemas.microsoft.com/office/drawing/2010/main" val="0"/>
                         </a:ext>
                       </a:extLst>
                     </a:blip>
@@ -6056,7 +6676,7 @@
                     <a:blip r:embed="rId19" cstate="print">
                       <a:extLst>
                         <a:ext uri="{28A0092B-C50C-407E-A947-70E740481C1C}">
-                          <a14:useLocalDpi xmlns:a14="http://schemas.microsoft.com/office/drawing/2010/main" xmlns:wps="http://schemas.microsoft.com/office/word/2010/wordprocessingShape" xmlns:wpi="http://schemas.microsoft.com/office/word/2010/wordprocessingInk" xmlns:wpg="http://schemas.microsoft.com/office/word/2010/wordprocessingGroup" xmlns:w15="http://schemas.microsoft.com/office/word/2012/wordml" xmlns:w14="http://schemas.microsoft.com/office/word/2010/wordml" xmlns:w="http://schemas.openxmlformats.org/wordprocessingml/2006/main" xmlns:w10="urn:schemas-microsoft-com:office:word" xmlns:wp14="http://schemas.microsoft.com/office/word/2010/wordprocessingDrawing" xmlns:v="urn:schemas-microsoft-com:vml" xmlns:o="urn:schemas-microsoft-com:office:office" xmlns:mc="http://schemas.openxmlformats.org/markup-compatibility/2006" xmlns:wpc="http://schemas.microsoft.com/office/word/2010/wordprocessingCanvas" xmlns="" val="0"/>
+                          <a14:useLocalDpi xmlns="" xmlns:wpc="http://schemas.microsoft.com/office/word/2010/wordprocessingCanvas" xmlns:mc="http://schemas.openxmlformats.org/markup-compatibility/2006" xmlns:o="urn:schemas-microsoft-com:office:office" xmlns:v="urn:schemas-microsoft-com:vml" xmlns:wp14="http://schemas.microsoft.com/office/word/2010/wordprocessingDrawing" xmlns:w10="urn:schemas-microsoft-com:office:word" xmlns:w="http://schemas.openxmlformats.org/wordprocessingml/2006/main" xmlns:w14="http://schemas.microsoft.com/office/word/2010/wordml" xmlns:w15="http://schemas.microsoft.com/office/word/2012/wordml" xmlns:wpg="http://schemas.microsoft.com/office/word/2010/wordprocessingGroup" xmlns:wpi="http://schemas.microsoft.com/office/word/2010/wordprocessingInk" xmlns:wps="http://schemas.microsoft.com/office/word/2010/wordprocessingShape" xmlns:a14="http://schemas.microsoft.com/office/drawing/2010/main" val="0"/>
                         </a:ext>
                       </a:extLst>
                     </a:blip>
@@ -6261,7 +6881,7 @@
                     <a:blip r:embed="rId20" cstate="print">
                       <a:extLst>
                         <a:ext uri="{28A0092B-C50C-407E-A947-70E740481C1C}">
-                          <a14:useLocalDpi xmlns:a14="http://schemas.microsoft.com/office/drawing/2010/main" xmlns:wps="http://schemas.microsoft.com/office/word/2010/wordprocessingShape" xmlns:wpi="http://schemas.microsoft.com/office/word/2010/wordprocessingInk" xmlns:wpg="http://schemas.microsoft.com/office/word/2010/wordprocessingGroup" xmlns:w15="http://schemas.microsoft.com/office/word/2012/wordml" xmlns:w14="http://schemas.microsoft.com/office/word/2010/wordml" xmlns:w="http://schemas.openxmlformats.org/wordprocessingml/2006/main" xmlns:w10="urn:schemas-microsoft-com:office:word" xmlns:wp14="http://schemas.microsoft.com/office/word/2010/wordprocessingDrawing" xmlns:v="urn:schemas-microsoft-com:vml" xmlns:o="urn:schemas-microsoft-com:office:office" xmlns:mc="http://schemas.openxmlformats.org/markup-compatibility/2006" xmlns:wpc="http://schemas.microsoft.com/office/word/2010/wordprocessingCanvas" xmlns="" val="0"/>
+                          <a14:useLocalDpi xmlns="" xmlns:wpc="http://schemas.microsoft.com/office/word/2010/wordprocessingCanvas" xmlns:mc="http://schemas.openxmlformats.org/markup-compatibility/2006" xmlns:o="urn:schemas-microsoft-com:office:office" xmlns:v="urn:schemas-microsoft-com:vml" xmlns:wp14="http://schemas.microsoft.com/office/word/2010/wordprocessingDrawing" xmlns:w10="urn:schemas-microsoft-com:office:word" xmlns:w="http://schemas.openxmlformats.org/wordprocessingml/2006/main" xmlns:w14="http://schemas.microsoft.com/office/word/2010/wordml" xmlns:w15="http://schemas.microsoft.com/office/word/2012/wordml" xmlns:wpg="http://schemas.microsoft.com/office/word/2010/wordprocessingGroup" xmlns:wpi="http://schemas.microsoft.com/office/word/2010/wordprocessingInk" xmlns:wps="http://schemas.microsoft.com/office/word/2010/wordprocessingShape" xmlns:a14="http://schemas.microsoft.com/office/drawing/2010/main" val="0"/>
                         </a:ext>
                       </a:extLst>
                     </a:blip>
@@ -6339,7 +6959,7 @@
                     <a:blip r:embed="rId21" cstate="print">
                       <a:extLst>
                         <a:ext uri="{28A0092B-C50C-407E-A947-70E740481C1C}">
-                          <a14:useLocalDpi xmlns:a14="http://schemas.microsoft.com/office/drawing/2010/main" xmlns:wps="http://schemas.microsoft.com/office/word/2010/wordprocessingShape" xmlns:wpi="http://schemas.microsoft.com/office/word/2010/wordprocessingInk" xmlns:wpg="http://schemas.microsoft.com/office/word/2010/wordprocessingGroup" xmlns:w15="http://schemas.microsoft.com/office/word/2012/wordml" xmlns:w14="http://schemas.microsoft.com/office/word/2010/wordml" xmlns:w="http://schemas.openxmlformats.org/wordprocessingml/2006/main" xmlns:w10="urn:schemas-microsoft-com:office:word" xmlns:wp14="http://schemas.microsoft.com/office/word/2010/wordprocessingDrawing" xmlns:v="urn:schemas-microsoft-com:vml" xmlns:o="urn:schemas-microsoft-com:office:office" xmlns:mc="http://schemas.openxmlformats.org/markup-compatibility/2006" xmlns:wpc="http://schemas.microsoft.com/office/word/2010/wordprocessingCanvas" xmlns="" val="0"/>
+                          <a14:useLocalDpi xmlns="" xmlns:wpc="http://schemas.microsoft.com/office/word/2010/wordprocessingCanvas" xmlns:mc="http://schemas.openxmlformats.org/markup-compatibility/2006" xmlns:o="urn:schemas-microsoft-com:office:office" xmlns:v="urn:schemas-microsoft-com:vml" xmlns:wp14="http://schemas.microsoft.com/office/word/2010/wordprocessingDrawing" xmlns:w10="urn:schemas-microsoft-com:office:word" xmlns:w="http://schemas.openxmlformats.org/wordprocessingml/2006/main" xmlns:w14="http://schemas.microsoft.com/office/word/2010/wordml" xmlns:w15="http://schemas.microsoft.com/office/word/2012/wordml" xmlns:wpg="http://schemas.microsoft.com/office/word/2010/wordprocessingGroup" xmlns:wpi="http://schemas.microsoft.com/office/word/2010/wordprocessingInk" xmlns:wps="http://schemas.microsoft.com/office/word/2010/wordprocessingShape" xmlns:a14="http://schemas.microsoft.com/office/drawing/2010/main" val="0"/>
                         </a:ext>
                       </a:extLst>
                     </a:blip>
@@ -7613,15 +8233,42 @@
         </w:rPr>
         <w:t xml:space="preserve"> צור פרויקט חדש בשם </w:t>
       </w:r>
-      <w:proofErr w:type="spellStart"/>
-      <w:r>
-        <w:rPr>
-          <w:sz w:val="24"/>
-          <w:szCs w:val="24"/>
-        </w:rPr>
-        <w:t>negevsatgc</w:t>
-      </w:r>
-      <w:proofErr w:type="spellEnd"/>
+      <w:r>
+        <w:rPr>
+          <w:rFonts w:hint="cs"/>
+          <w:sz w:val="24"/>
+          <w:szCs w:val="24"/>
+        </w:rPr>
+        <w:t>N</w:t>
+      </w:r>
+      <w:r>
+        <w:rPr>
+          <w:sz w:val="24"/>
+          <w:szCs w:val="24"/>
+        </w:rPr>
+        <w:t>egev</w:t>
+      </w:r>
+      <w:r>
+        <w:rPr>
+          <w:sz w:val="24"/>
+          <w:szCs w:val="24"/>
+        </w:rPr>
+        <w:t>S</w:t>
+      </w:r>
+      <w:r>
+        <w:rPr>
+          <w:sz w:val="24"/>
+          <w:szCs w:val="24"/>
+        </w:rPr>
+        <w:t>at</w:t>
+      </w:r>
+      <w:r>
+        <w:rPr>
+          <w:sz w:val="24"/>
+          <w:szCs w:val="24"/>
+        </w:rPr>
+        <w:t>-2015</w:t>
+      </w:r>
       <w:r>
         <w:rPr>
           <w:rFonts w:hint="cs"/>
@@ -9937,7 +10584,26 @@
           <w:szCs w:val="24"/>
           <w:rtl/>
         </w:rPr>
-        <w:t xml:space="preserve"> של מידע שהגיע) בתצורה של בדיקות יחידה:</w:t>
+        <w:t xml:space="preserve"> של מידע שהגיע) </w:t>
+      </w:r>
+      <w:r>
+        <w:rPr>
+          <w:rFonts w:hint="cs"/>
+          <w:color w:val="FF0000"/>
+          <w:sz w:val="24"/>
+          <w:szCs w:val="24"/>
+          <w:rtl/>
+        </w:rPr>
+        <w:t>בתצורה של בדיקות יחידה</w:t>
+      </w:r>
+      <w:r>
+        <w:rPr>
+          <w:rFonts w:hint="cs"/>
+          <w:sz w:val="24"/>
+          <w:szCs w:val="24"/>
+          <w:rtl/>
+        </w:rPr>
+        <w:t>:</w:t>
       </w:r>
     </w:p>
     <w:tbl>
@@ -11017,47 +11683,1512 @@
     <w:p>
       <w:pPr>
         <w:rPr>
-          <w:sz w:val="24"/>
-          <w:szCs w:val="24"/>
-          <w:rtl/>
-        </w:rPr>
-      </w:pPr>
-    </w:p>
-    <w:p>
-      <w:pPr>
-        <w:rPr>
-          <w:sz w:val="24"/>
-          <w:szCs w:val="24"/>
-          <w:rtl/>
-        </w:rPr>
-      </w:pPr>
-    </w:p>
-    <w:p>
-      <w:pPr>
-        <w:rPr>
-          <w:sz w:val="24"/>
-          <w:szCs w:val="24"/>
-          <w:rtl/>
-        </w:rPr>
-      </w:pPr>
-    </w:p>
-    <w:p>
-      <w:pPr>
-        <w:rPr>
-          <w:sz w:val="24"/>
-          <w:szCs w:val="24"/>
-          <w:rtl/>
-        </w:rPr>
-      </w:pPr>
-    </w:p>
-    <w:p>
-      <w:pPr>
-        <w:rPr>
-          <w:sz w:val="24"/>
-          <w:szCs w:val="24"/>
-          <w:rtl/>
-        </w:rPr>
-      </w:pPr>
+          <w:rFonts w:hint="cs"/>
+          <w:sz w:val="24"/>
+          <w:szCs w:val="24"/>
+          <w:rtl/>
+        </w:rPr>
+      </w:pPr>
+      <w:r>
+        <w:rPr>
+          <w:rFonts w:hint="cs"/>
+          <w:color w:val="FF0000"/>
+          <w:sz w:val="24"/>
+          <w:szCs w:val="24"/>
+          <w:rtl/>
+        </w:rPr>
+        <w:lastRenderedPageBreak/>
+        <w:t>עבור בדיקות אינטגרציה</w:t>
+      </w:r>
+      <w:r>
+        <w:rPr>
+          <w:rFonts w:hint="cs"/>
+          <w:sz w:val="24"/>
+          <w:szCs w:val="24"/>
+          <w:rtl/>
+        </w:rPr>
+        <w:t xml:space="preserve"> , ובדיקות של </w:t>
+      </w:r>
+      <w:r>
+        <w:rPr>
+          <w:sz w:val="24"/>
+          <w:szCs w:val="24"/>
+        </w:rPr>
+        <w:t>flow</w:t>
+      </w:r>
+      <w:r>
+        <w:rPr>
+          <w:rFonts w:hint="cs"/>
+          <w:sz w:val="24"/>
+          <w:szCs w:val="24"/>
+          <w:rtl/>
+        </w:rPr>
+        <w:t xml:space="preserve"> שלם החל מקבלת מידע ב </w:t>
+      </w:r>
+      <w:proofErr w:type="spellStart"/>
+      <w:r>
+        <w:rPr>
+          <w:sz w:val="24"/>
+          <w:szCs w:val="24"/>
+        </w:rPr>
+        <w:t>inputstream</w:t>
+      </w:r>
+      <w:proofErr w:type="spellEnd"/>
+      <w:r>
+        <w:rPr>
+          <w:rFonts w:hint="cs"/>
+          <w:sz w:val="24"/>
+          <w:szCs w:val="24"/>
+          <w:rtl/>
+        </w:rPr>
+        <w:t xml:space="preserve"> ועד </w:t>
+      </w:r>
+      <w:proofErr w:type="spellStart"/>
+      <w:r>
+        <w:rPr>
+          <w:rFonts w:hint="cs"/>
+          <w:sz w:val="24"/>
+          <w:szCs w:val="24"/>
+          <w:rtl/>
+        </w:rPr>
+        <w:t>פרסורו</w:t>
+      </w:r>
+      <w:proofErr w:type="spellEnd"/>
+      <w:r>
+        <w:rPr>
+          <w:rFonts w:hint="cs"/>
+          <w:sz w:val="24"/>
+          <w:szCs w:val="24"/>
+          <w:rtl/>
+        </w:rPr>
+        <w:t xml:space="preserve"> והכנסתו לבסיס הנתונים השתמשו ב </w:t>
+      </w:r>
+      <w:r>
+        <w:rPr>
+          <w:sz w:val="24"/>
+          <w:szCs w:val="24"/>
+        </w:rPr>
+        <w:t>simulator</w:t>
+      </w:r>
+      <w:r>
+        <w:rPr>
+          <w:rFonts w:hint="cs"/>
+          <w:sz w:val="24"/>
+          <w:szCs w:val="24"/>
+        </w:rPr>
+        <w:t xml:space="preserve"> </w:t>
+      </w:r>
+      <w:r>
+        <w:rPr>
+          <w:rFonts w:hint="cs"/>
+          <w:sz w:val="24"/>
+          <w:szCs w:val="24"/>
+          <w:rtl/>
+        </w:rPr>
+        <w:t xml:space="preserve"> שפותח שלמעשה דימה את התוכנה המוטסת ששולחת מידע אל תחנת הקרקע.</w:t>
+      </w:r>
+    </w:p>
+    <w:p>
+      <w:pPr>
+        <w:rPr>
+          <w:rFonts w:hint="cs"/>
+          <w:sz w:val="24"/>
+          <w:szCs w:val="24"/>
+          <w:rtl/>
+        </w:rPr>
+      </w:pPr>
+      <w:r>
+        <w:rPr>
+          <w:rFonts w:hint="cs"/>
+          <w:sz w:val="24"/>
+          <w:szCs w:val="24"/>
+          <w:rtl/>
+        </w:rPr>
+        <w:t xml:space="preserve">בבדיקות אלו בדקנו זרימה שלמה בין </w:t>
+      </w:r>
+      <w:proofErr w:type="spellStart"/>
+      <w:r>
+        <w:rPr>
+          <w:rFonts w:hint="cs"/>
+          <w:sz w:val="24"/>
+          <w:szCs w:val="24"/>
+          <w:rtl/>
+        </w:rPr>
+        <w:t>הקומפוננטות</w:t>
+      </w:r>
+      <w:proofErr w:type="spellEnd"/>
+      <w:r>
+        <w:rPr>
+          <w:rFonts w:hint="cs"/>
+          <w:sz w:val="24"/>
+          <w:szCs w:val="24"/>
+          <w:rtl/>
+        </w:rPr>
+        <w:t xml:space="preserve"> שדרכם עובר המידע , כאשר בכל </w:t>
+      </w:r>
+      <w:proofErr w:type="spellStart"/>
+      <w:r>
+        <w:rPr>
+          <w:rFonts w:hint="cs"/>
+          <w:sz w:val="24"/>
+          <w:szCs w:val="24"/>
+          <w:rtl/>
+        </w:rPr>
+        <w:t>קומפוננטה</w:t>
+      </w:r>
+      <w:proofErr w:type="spellEnd"/>
+      <w:r>
+        <w:rPr>
+          <w:rFonts w:hint="cs"/>
+          <w:sz w:val="24"/>
+          <w:szCs w:val="24"/>
+          <w:rtl/>
+        </w:rPr>
+        <w:t xml:space="preserve"> ישנן </w:t>
+      </w:r>
+      <w:proofErr w:type="spellStart"/>
+      <w:r>
+        <w:rPr>
+          <w:rFonts w:hint="cs"/>
+          <w:sz w:val="24"/>
+          <w:szCs w:val="24"/>
+          <w:rtl/>
+        </w:rPr>
+        <w:t>מטודות</w:t>
+      </w:r>
+      <w:proofErr w:type="spellEnd"/>
+      <w:r>
+        <w:rPr>
+          <w:rFonts w:hint="cs"/>
+          <w:sz w:val="24"/>
+          <w:szCs w:val="24"/>
+          <w:rtl/>
+        </w:rPr>
+        <w:t xml:space="preserve"> אשר מבצעות מניפולציה כלשהי על המידע ומעבירה </w:t>
+      </w:r>
+      <w:proofErr w:type="spellStart"/>
+      <w:r>
+        <w:rPr>
+          <w:rFonts w:hint="cs"/>
+          <w:sz w:val="24"/>
+          <w:szCs w:val="24"/>
+          <w:rtl/>
+        </w:rPr>
+        <w:t>לקומפוננטה</w:t>
+      </w:r>
+      <w:proofErr w:type="spellEnd"/>
+      <w:r>
+        <w:rPr>
+          <w:rFonts w:hint="cs"/>
+          <w:sz w:val="24"/>
+          <w:szCs w:val="24"/>
+          <w:rtl/>
+        </w:rPr>
+        <w:t xml:space="preserve"> הבאה ב </w:t>
+      </w:r>
+      <w:r>
+        <w:rPr>
+          <w:sz w:val="24"/>
+          <w:szCs w:val="24"/>
+        </w:rPr>
+        <w:t>flow</w:t>
+      </w:r>
+      <w:r>
+        <w:rPr>
+          <w:rFonts w:hint="cs"/>
+          <w:sz w:val="24"/>
+          <w:szCs w:val="24"/>
+          <w:rtl/>
+        </w:rPr>
+        <w:t xml:space="preserve"> .</w:t>
+      </w:r>
+    </w:p>
+    <w:p>
+      <w:pPr>
+        <w:rPr>
+          <w:rFonts w:hint="cs"/>
+          <w:sz w:val="24"/>
+          <w:szCs w:val="24"/>
+          <w:rtl/>
+        </w:rPr>
+      </w:pPr>
+      <w:r>
+        <w:rPr>
+          <w:rFonts w:hint="cs"/>
+          <w:sz w:val="24"/>
+          <w:szCs w:val="24"/>
+          <w:rtl/>
+        </w:rPr>
+        <w:t xml:space="preserve">הוספנו ל </w:t>
+      </w:r>
+      <w:r>
+        <w:rPr>
+          <w:sz w:val="24"/>
+          <w:szCs w:val="24"/>
+        </w:rPr>
+        <w:t>simulator</w:t>
+      </w:r>
+      <w:r>
+        <w:rPr>
+          <w:rFonts w:hint="cs"/>
+          <w:sz w:val="24"/>
+          <w:szCs w:val="24"/>
+          <w:rtl/>
+        </w:rPr>
+        <w:t xml:space="preserve"> בדיקות של שליחת מידע בצורה בינארית בהתאם לשינוי הפרוטוקול שבצענו.</w:t>
+      </w:r>
+    </w:p>
+    <w:p>
+      <w:pPr>
+        <w:rPr>
+          <w:rFonts w:hint="cs"/>
+          <w:sz w:val="24"/>
+          <w:szCs w:val="24"/>
+          <w:rtl/>
+        </w:rPr>
+      </w:pPr>
+      <w:r>
+        <w:rPr>
+          <w:rFonts w:hint="cs"/>
+          <w:sz w:val="24"/>
+          <w:szCs w:val="24"/>
+          <w:rtl/>
+        </w:rPr>
+        <w:t xml:space="preserve">פירוט הבדיקות שמומשו באמצעות ה </w:t>
+      </w:r>
+      <w:r>
+        <w:rPr>
+          <w:sz w:val="24"/>
+          <w:szCs w:val="24"/>
+        </w:rPr>
+        <w:t>simulator</w:t>
+      </w:r>
+      <w:r>
+        <w:rPr>
+          <w:rFonts w:hint="cs"/>
+          <w:sz w:val="24"/>
+          <w:szCs w:val="24"/>
+          <w:rtl/>
+        </w:rPr>
+        <w:t xml:space="preserve"> :</w:t>
+      </w:r>
+    </w:p>
+    <w:p>
+      <w:pPr>
+        <w:rPr>
+          <w:rFonts w:hint="cs"/>
+          <w:sz w:val="24"/>
+          <w:szCs w:val="24"/>
+          <w:rtl/>
+        </w:rPr>
+      </w:pPr>
+    </w:p>
+    <w:tbl>
+      <w:tblPr>
+        <w:tblStyle w:val="a6"/>
+        <w:bidiVisual/>
+        <w:tblW w:w="0" w:type="auto"/>
+        <w:tblLayout w:type="fixed"/>
+        <w:tblLook w:val="04A0"/>
+      </w:tblPr>
+      <w:tblGrid>
+        <w:gridCol w:w="1326"/>
+        <w:gridCol w:w="3969"/>
+        <w:gridCol w:w="3227"/>
+      </w:tblGrid>
+      <w:tr>
+        <w:tc>
+          <w:tcPr>
+            <w:tcW w:w="1326" w:type="dxa"/>
+          </w:tcPr>
+          <w:p>
+            <w:pPr>
+              <w:rPr>
+                <w:sz w:val="24"/>
+                <w:szCs w:val="24"/>
+                <w:rtl/>
+              </w:rPr>
+            </w:pPr>
+            <w:r>
+              <w:rPr>
+                <w:rFonts w:hint="cs"/>
+                <w:sz w:val="24"/>
+                <w:szCs w:val="24"/>
+                <w:rtl/>
+              </w:rPr>
+              <w:t>שם הבדיקה</w:t>
+            </w:r>
+          </w:p>
+        </w:tc>
+        <w:tc>
+          <w:tcPr>
+            <w:tcW w:w="3969" w:type="dxa"/>
+          </w:tcPr>
+          <w:p>
+            <w:pPr>
+              <w:rPr>
+                <w:rFonts w:hint="cs"/>
+                <w:sz w:val="24"/>
+                <w:szCs w:val="24"/>
+                <w:rtl/>
+              </w:rPr>
+            </w:pPr>
+            <w:proofErr w:type="spellStart"/>
+            <w:r>
+              <w:rPr>
+                <w:rFonts w:hint="cs"/>
+                <w:sz w:val="24"/>
+                <w:szCs w:val="24"/>
+                <w:rtl/>
+              </w:rPr>
+              <w:t>קומפוננטות</w:t>
+            </w:r>
+            <w:proofErr w:type="spellEnd"/>
+            <w:r>
+              <w:rPr>
+                <w:rFonts w:hint="cs"/>
+                <w:sz w:val="24"/>
+                <w:szCs w:val="24"/>
+                <w:rtl/>
+              </w:rPr>
+              <w:t xml:space="preserve">  ב</w:t>
+            </w:r>
+            <w:r>
+              <w:rPr>
+                <w:sz w:val="24"/>
+                <w:szCs w:val="24"/>
+              </w:rPr>
+              <w:t xml:space="preserve">flow </w:t>
+            </w:r>
+            <w:r>
+              <w:rPr>
+                <w:rFonts w:hint="cs"/>
+                <w:sz w:val="24"/>
+                <w:szCs w:val="24"/>
+                <w:rtl/>
+              </w:rPr>
+              <w:t xml:space="preserve"> שנבדק</w:t>
+            </w:r>
+          </w:p>
+        </w:tc>
+        <w:tc>
+          <w:tcPr>
+            <w:tcW w:w="3227" w:type="dxa"/>
+          </w:tcPr>
+          <w:p>
+            <w:pPr>
+              <w:rPr>
+                <w:sz w:val="24"/>
+                <w:szCs w:val="24"/>
+                <w:rtl/>
+              </w:rPr>
+            </w:pPr>
+            <w:r>
+              <w:rPr>
+                <w:rFonts w:hint="cs"/>
+                <w:sz w:val="24"/>
+                <w:szCs w:val="24"/>
+                <w:rtl/>
+              </w:rPr>
+              <w:t>תוצאה</w:t>
+            </w:r>
+          </w:p>
+        </w:tc>
+      </w:tr>
+      <w:tr>
+        <w:tc>
+          <w:tcPr>
+            <w:tcW w:w="1326" w:type="dxa"/>
+          </w:tcPr>
+          <w:p>
+            <w:pPr>
+              <w:rPr>
+                <w:sz w:val="24"/>
+                <w:szCs w:val="24"/>
+                <w:rtl/>
+              </w:rPr>
+            </w:pPr>
+            <w:proofErr w:type="spellStart"/>
+            <w:r>
+              <w:rPr>
+                <w:rFonts w:ascii="Consolas" w:hAnsi="Consolas" w:cs="Consolas"/>
+                <w:color w:val="000000"/>
+                <w:sz w:val="20"/>
+                <w:szCs w:val="20"/>
+                <w:highlight w:val="lightGray"/>
+              </w:rPr>
+              <w:t>sendTemperatureToGroundByBtye</w:t>
+            </w:r>
+            <w:proofErr w:type="spellEnd"/>
+          </w:p>
+        </w:tc>
+        <w:tc>
+          <w:tcPr>
+            <w:tcW w:w="3969" w:type="dxa"/>
+          </w:tcPr>
+          <w:p>
+            <w:pPr>
+              <w:rPr>
+                <w:sz w:val="24"/>
+                <w:szCs w:val="24"/>
+                <w:rtl/>
+              </w:rPr>
+            </w:pPr>
+            <w:r>
+              <w:rPr>
+                <w:rFonts w:ascii="Consolas" w:hAnsi="Consolas" w:cs="Consolas"/>
+                <w:color w:val="000000"/>
+                <w:sz w:val="20"/>
+                <w:szCs w:val="20"/>
+              </w:rPr>
+              <w:t>,</w:t>
+            </w:r>
+            <w:proofErr w:type="spellStart"/>
+            <w:r>
+              <w:rPr>
+                <w:rFonts w:ascii="Consolas" w:hAnsi="Consolas" w:cs="Consolas"/>
+                <w:color w:val="000000"/>
+                <w:sz w:val="20"/>
+                <w:szCs w:val="20"/>
+              </w:rPr>
+              <w:t>OutputQ,SerialWriter,</w:t>
+            </w:r>
+            <w:r>
+              <w:rPr>
+                <w:rFonts w:ascii="Consolas" w:hAnsi="Consolas" w:cs="Consolas"/>
+                <w:color w:val="000000"/>
+                <w:sz w:val="20"/>
+                <w:szCs w:val="20"/>
+              </w:rPr>
+              <w:t>GNU</w:t>
+            </w:r>
+            <w:proofErr w:type="spellEnd"/>
+            <w:r>
+              <w:rPr>
+                <w:rFonts w:ascii="Consolas" w:hAnsi="Consolas" w:cs="Consolas"/>
+                <w:color w:val="000000"/>
+                <w:sz w:val="20"/>
+                <w:szCs w:val="20"/>
+              </w:rPr>
+              <w:t xml:space="preserve"> Mode, GNU </w:t>
+            </w:r>
+            <w:proofErr w:type="spellStart"/>
+            <w:r>
+              <w:rPr>
+                <w:rFonts w:ascii="Consolas" w:hAnsi="Consolas" w:cs="Consolas"/>
+                <w:color w:val="000000"/>
+                <w:sz w:val="20"/>
+                <w:szCs w:val="20"/>
+              </w:rPr>
+              <w:t>Demode</w:t>
+            </w:r>
+            <w:proofErr w:type="spellEnd"/>
+            <w:r>
+              <w:rPr>
+                <w:rFonts w:ascii="Consolas" w:hAnsi="Consolas"/>
+                <w:color w:val="000000"/>
+                <w:sz w:val="20"/>
+                <w:szCs w:val="20"/>
+              </w:rPr>
+              <w:t>,</w:t>
+            </w:r>
+            <w:r>
+              <w:rPr>
+                <w:rFonts w:ascii="Consolas" w:hAnsi="Consolas" w:cs="Consolas"/>
+                <w:color w:val="000000"/>
+                <w:sz w:val="20"/>
+                <w:szCs w:val="20"/>
+              </w:rPr>
+              <w:t xml:space="preserve"> </w:t>
+            </w:r>
+            <w:proofErr w:type="spellStart"/>
+            <w:r>
+              <w:rPr>
+                <w:rFonts w:ascii="Consolas" w:hAnsi="Consolas" w:cs="Consolas"/>
+                <w:color w:val="000000"/>
+                <w:sz w:val="20"/>
+                <w:szCs w:val="20"/>
+              </w:rPr>
+              <w:t>SerialReader,InputQ,MessageParser,DB</w:t>
+            </w:r>
+            <w:proofErr w:type="spellEnd"/>
+          </w:p>
+        </w:tc>
+        <w:tc>
+          <w:tcPr>
+            <w:tcW w:w="3227" w:type="dxa"/>
+          </w:tcPr>
+          <w:p>
+            <w:pPr>
+              <w:rPr>
+                <w:rFonts w:hint="cs"/>
+                <w:sz w:val="24"/>
+                <w:szCs w:val="24"/>
+                <w:rtl/>
+              </w:rPr>
+            </w:pPr>
+            <w:r>
+              <w:rPr>
+                <w:rFonts w:hint="cs"/>
+                <w:sz w:val="24"/>
+                <w:szCs w:val="24"/>
+                <w:rtl/>
+              </w:rPr>
+              <w:t xml:space="preserve">תוצאה תקינה. המידע שנוצר ונשלח </w:t>
+            </w:r>
+            <w:proofErr w:type="spellStart"/>
+            <w:r>
+              <w:rPr>
+                <w:rFonts w:hint="cs"/>
+                <w:sz w:val="24"/>
+                <w:szCs w:val="24"/>
+                <w:rtl/>
+              </w:rPr>
+              <w:t>מהסימולטור</w:t>
+            </w:r>
+            <w:proofErr w:type="spellEnd"/>
+            <w:r>
+              <w:rPr>
+                <w:rFonts w:hint="cs"/>
+                <w:sz w:val="24"/>
+                <w:szCs w:val="24"/>
+                <w:rtl/>
+              </w:rPr>
+              <w:t xml:space="preserve"> ייצר הודעה תקינה אשר נכנסה לתור ההודעות היוצאות, משם נשלחה באמצעות ה </w:t>
+            </w:r>
+            <w:proofErr w:type="spellStart"/>
+            <w:r>
+              <w:rPr>
+                <w:sz w:val="24"/>
+                <w:szCs w:val="24"/>
+              </w:rPr>
+              <w:t>serialwriter</w:t>
+            </w:r>
+            <w:proofErr w:type="spellEnd"/>
+            <w:r>
+              <w:rPr>
+                <w:rFonts w:hint="cs"/>
+                <w:sz w:val="24"/>
+                <w:szCs w:val="24"/>
+                <w:rtl/>
+              </w:rPr>
+              <w:t xml:space="preserve"> התקבל ב </w:t>
+            </w:r>
+            <w:proofErr w:type="spellStart"/>
+            <w:r>
+              <w:rPr>
+                <w:sz w:val="24"/>
+                <w:szCs w:val="24"/>
+              </w:rPr>
+              <w:t>serialreader</w:t>
+            </w:r>
+            <w:proofErr w:type="spellEnd"/>
+            <w:r>
+              <w:rPr>
+                <w:rFonts w:hint="cs"/>
+                <w:sz w:val="24"/>
+                <w:szCs w:val="24"/>
+                <w:rtl/>
+              </w:rPr>
+              <w:t xml:space="preserve">, נכנס לתור ההודעות המתקבלות, </w:t>
+            </w:r>
+            <w:proofErr w:type="spellStart"/>
+            <w:r>
+              <w:rPr>
+                <w:rFonts w:hint="cs"/>
+                <w:sz w:val="24"/>
+                <w:szCs w:val="24"/>
+                <w:rtl/>
+              </w:rPr>
+              <w:t>פורסר</w:t>
+            </w:r>
+            <w:proofErr w:type="spellEnd"/>
+            <w:r>
+              <w:rPr>
+                <w:rFonts w:hint="cs"/>
+                <w:sz w:val="24"/>
+                <w:szCs w:val="24"/>
+                <w:rtl/>
+              </w:rPr>
+              <w:t xml:space="preserve"> כראוי ב </w:t>
+            </w:r>
+            <w:proofErr w:type="spellStart"/>
+            <w:r>
+              <w:rPr>
+                <w:sz w:val="24"/>
+                <w:szCs w:val="24"/>
+              </w:rPr>
+              <w:t>messageparser</w:t>
+            </w:r>
+            <w:proofErr w:type="spellEnd"/>
+            <w:r>
+              <w:rPr>
+                <w:rFonts w:hint="cs"/>
+                <w:sz w:val="24"/>
+                <w:szCs w:val="24"/>
+                <w:rtl/>
+              </w:rPr>
+              <w:t xml:space="preserve"> , ונכנס לבסיס הנתונים</w:t>
+            </w:r>
+          </w:p>
+        </w:tc>
+      </w:tr>
+      <w:tr>
+        <w:tc>
+          <w:tcPr>
+            <w:tcW w:w="1326" w:type="dxa"/>
+          </w:tcPr>
+          <w:p>
+            <w:pPr>
+              <w:rPr>
+                <w:sz w:val="24"/>
+                <w:szCs w:val="24"/>
+                <w:rtl/>
+              </w:rPr>
+            </w:pPr>
+            <w:proofErr w:type="spellStart"/>
+            <w:r>
+              <w:rPr>
+                <w:rFonts w:ascii="Consolas" w:hAnsi="Consolas" w:cs="Consolas"/>
+                <w:color w:val="000000"/>
+                <w:sz w:val="20"/>
+                <w:szCs w:val="20"/>
+                <w:highlight w:val="lightGray"/>
+              </w:rPr>
+              <w:t>sendEnergyToGroundByBtye</w:t>
+            </w:r>
+            <w:proofErr w:type="spellEnd"/>
+          </w:p>
+        </w:tc>
+        <w:tc>
+          <w:tcPr>
+            <w:tcW w:w="3969" w:type="dxa"/>
+          </w:tcPr>
+          <w:p>
+            <w:pPr>
+              <w:rPr>
+                <w:rFonts w:ascii="Consolas" w:hAnsi="Consolas" w:cs="Consolas"/>
+                <w:color w:val="000000"/>
+                <w:sz w:val="20"/>
+                <w:szCs w:val="20"/>
+              </w:rPr>
+            </w:pPr>
+            <w:r>
+              <w:rPr>
+                <w:rFonts w:ascii="Consolas" w:hAnsi="Consolas" w:cs="Consolas"/>
+                <w:color w:val="000000"/>
+                <w:sz w:val="20"/>
+                <w:szCs w:val="20"/>
+              </w:rPr>
+              <w:t>,</w:t>
+            </w:r>
+            <w:proofErr w:type="spellStart"/>
+            <w:r>
+              <w:rPr>
+                <w:rFonts w:ascii="Consolas" w:hAnsi="Consolas" w:cs="Consolas"/>
+                <w:color w:val="000000"/>
+                <w:sz w:val="20"/>
+                <w:szCs w:val="20"/>
+              </w:rPr>
+              <w:t>OutputQ,SerialWriter,GNU</w:t>
+            </w:r>
+            <w:proofErr w:type="spellEnd"/>
+            <w:r>
+              <w:rPr>
+                <w:rFonts w:ascii="Consolas" w:hAnsi="Consolas" w:cs="Consolas"/>
+                <w:color w:val="000000"/>
+                <w:sz w:val="20"/>
+                <w:szCs w:val="20"/>
+              </w:rPr>
+              <w:t xml:space="preserve"> Mode, GNU </w:t>
+            </w:r>
+            <w:proofErr w:type="spellStart"/>
+            <w:r>
+              <w:rPr>
+                <w:rFonts w:ascii="Consolas" w:hAnsi="Consolas" w:cs="Consolas"/>
+                <w:color w:val="000000"/>
+                <w:sz w:val="20"/>
+                <w:szCs w:val="20"/>
+              </w:rPr>
+              <w:t>Demode</w:t>
+            </w:r>
+            <w:proofErr w:type="spellEnd"/>
+            <w:r>
+              <w:rPr>
+                <w:rFonts w:ascii="Consolas" w:hAnsi="Consolas"/>
+                <w:color w:val="000000"/>
+                <w:sz w:val="20"/>
+                <w:szCs w:val="20"/>
+              </w:rPr>
+              <w:t>,</w:t>
+            </w:r>
+          </w:p>
+          <w:p>
+            <w:pPr>
+              <w:rPr>
+                <w:rFonts w:ascii="Consolas" w:hAnsi="Consolas"/>
+                <w:color w:val="000000"/>
+                <w:sz w:val="20"/>
+                <w:szCs w:val="20"/>
+                <w:rtl/>
+              </w:rPr>
+            </w:pPr>
+            <w:proofErr w:type="spellStart"/>
+            <w:r>
+              <w:rPr>
+                <w:rFonts w:ascii="Consolas" w:hAnsi="Consolas" w:cs="Consolas"/>
+                <w:color w:val="000000"/>
+                <w:sz w:val="20"/>
+                <w:szCs w:val="20"/>
+              </w:rPr>
+              <w:t>SerialReader,InputQ,MessageParser,DB</w:t>
+            </w:r>
+            <w:proofErr w:type="spellEnd"/>
+          </w:p>
+        </w:tc>
+        <w:tc>
+          <w:tcPr>
+            <w:tcW w:w="3227" w:type="dxa"/>
+          </w:tcPr>
+          <w:p>
+            <w:pPr>
+              <w:rPr>
+                <w:sz w:val="24"/>
+                <w:szCs w:val="24"/>
+                <w:rtl/>
+              </w:rPr>
+            </w:pPr>
+            <w:r>
+              <w:rPr>
+                <w:rFonts w:hint="cs"/>
+                <w:sz w:val="24"/>
+                <w:szCs w:val="24"/>
+                <w:rtl/>
+              </w:rPr>
+              <w:t xml:space="preserve">תוצאה תקינה. המידע שנוצר ונשלח </w:t>
+            </w:r>
+            <w:proofErr w:type="spellStart"/>
+            <w:r>
+              <w:rPr>
+                <w:rFonts w:hint="cs"/>
+                <w:sz w:val="24"/>
+                <w:szCs w:val="24"/>
+                <w:rtl/>
+              </w:rPr>
+              <w:t>מהסימולטור</w:t>
+            </w:r>
+            <w:proofErr w:type="spellEnd"/>
+            <w:r>
+              <w:rPr>
+                <w:rFonts w:hint="cs"/>
+                <w:sz w:val="24"/>
+                <w:szCs w:val="24"/>
+                <w:rtl/>
+              </w:rPr>
+              <w:t xml:space="preserve"> ייצר הודעה תקינה אשר נכנסה לתור ההודעות היוצאות, משם נשלחה באמצעות ה </w:t>
+            </w:r>
+            <w:proofErr w:type="spellStart"/>
+            <w:r>
+              <w:rPr>
+                <w:sz w:val="24"/>
+                <w:szCs w:val="24"/>
+              </w:rPr>
+              <w:t>serialwriter</w:t>
+            </w:r>
+            <w:proofErr w:type="spellEnd"/>
+            <w:r>
+              <w:rPr>
+                <w:rFonts w:hint="cs"/>
+                <w:sz w:val="24"/>
+                <w:szCs w:val="24"/>
+                <w:rtl/>
+              </w:rPr>
+              <w:t xml:space="preserve"> התקבל ב </w:t>
+            </w:r>
+            <w:proofErr w:type="spellStart"/>
+            <w:r>
+              <w:rPr>
+                <w:sz w:val="24"/>
+                <w:szCs w:val="24"/>
+              </w:rPr>
+              <w:t>serialreader</w:t>
+            </w:r>
+            <w:proofErr w:type="spellEnd"/>
+            <w:r>
+              <w:rPr>
+                <w:rFonts w:hint="cs"/>
+                <w:sz w:val="24"/>
+                <w:szCs w:val="24"/>
+                <w:rtl/>
+              </w:rPr>
+              <w:t xml:space="preserve">, נכנס לתור ההודעות המתקבלות, </w:t>
+            </w:r>
+            <w:proofErr w:type="spellStart"/>
+            <w:r>
+              <w:rPr>
+                <w:rFonts w:hint="cs"/>
+                <w:sz w:val="24"/>
+                <w:szCs w:val="24"/>
+                <w:rtl/>
+              </w:rPr>
+              <w:t>פורסר</w:t>
+            </w:r>
+            <w:proofErr w:type="spellEnd"/>
+            <w:r>
+              <w:rPr>
+                <w:rFonts w:hint="cs"/>
+                <w:sz w:val="24"/>
+                <w:szCs w:val="24"/>
+                <w:rtl/>
+              </w:rPr>
+              <w:t xml:space="preserve"> כראוי ב </w:t>
+            </w:r>
+            <w:proofErr w:type="spellStart"/>
+            <w:r>
+              <w:rPr>
+                <w:sz w:val="24"/>
+                <w:szCs w:val="24"/>
+              </w:rPr>
+              <w:t>messageparser</w:t>
+            </w:r>
+            <w:proofErr w:type="spellEnd"/>
+            <w:r>
+              <w:rPr>
+                <w:rFonts w:hint="cs"/>
+                <w:sz w:val="24"/>
+                <w:szCs w:val="24"/>
+                <w:rtl/>
+              </w:rPr>
+              <w:t xml:space="preserve"> , ונכנס לבסיס הנתונים</w:t>
+            </w:r>
+          </w:p>
+        </w:tc>
+      </w:tr>
+      <w:tr>
+        <w:tc>
+          <w:tcPr>
+            <w:tcW w:w="1326" w:type="dxa"/>
+          </w:tcPr>
+          <w:p>
+            <w:pPr>
+              <w:rPr>
+                <w:sz w:val="24"/>
+                <w:szCs w:val="24"/>
+                <w:rtl/>
+              </w:rPr>
+            </w:pPr>
+            <w:proofErr w:type="spellStart"/>
+            <w:r>
+              <w:rPr>
+                <w:rFonts w:ascii="Consolas" w:hAnsi="Consolas" w:cs="Consolas"/>
+                <w:color w:val="000000"/>
+                <w:sz w:val="20"/>
+                <w:szCs w:val="20"/>
+                <w:highlight w:val="lightGray"/>
+              </w:rPr>
+              <w:t>sendEnergyToGroundGenerate</w:t>
+            </w:r>
+            <w:proofErr w:type="spellEnd"/>
+          </w:p>
+        </w:tc>
+        <w:tc>
+          <w:tcPr>
+            <w:tcW w:w="3969" w:type="dxa"/>
+          </w:tcPr>
+          <w:p>
+            <w:pPr>
+              <w:rPr>
+                <w:rFonts w:ascii="Consolas" w:hAnsi="Consolas" w:cs="Consolas"/>
+                <w:color w:val="000000"/>
+                <w:sz w:val="20"/>
+                <w:szCs w:val="20"/>
+              </w:rPr>
+            </w:pPr>
+            <w:r>
+              <w:rPr>
+                <w:rFonts w:ascii="Consolas" w:hAnsi="Consolas" w:cs="Consolas"/>
+                <w:color w:val="000000"/>
+                <w:sz w:val="20"/>
+                <w:szCs w:val="20"/>
+              </w:rPr>
+              <w:t>,</w:t>
+            </w:r>
+            <w:proofErr w:type="spellStart"/>
+            <w:r>
+              <w:rPr>
+                <w:rFonts w:ascii="Consolas" w:hAnsi="Consolas" w:cs="Consolas"/>
+                <w:color w:val="000000"/>
+                <w:sz w:val="20"/>
+                <w:szCs w:val="20"/>
+              </w:rPr>
+              <w:t>OutputQ,SerialWriter,GNU</w:t>
+            </w:r>
+            <w:proofErr w:type="spellEnd"/>
+            <w:r>
+              <w:rPr>
+                <w:rFonts w:ascii="Consolas" w:hAnsi="Consolas" w:cs="Consolas"/>
+                <w:color w:val="000000"/>
+                <w:sz w:val="20"/>
+                <w:szCs w:val="20"/>
+              </w:rPr>
+              <w:t xml:space="preserve"> Mode, GNU </w:t>
+            </w:r>
+            <w:proofErr w:type="spellStart"/>
+            <w:r>
+              <w:rPr>
+                <w:rFonts w:ascii="Consolas" w:hAnsi="Consolas" w:cs="Consolas"/>
+                <w:color w:val="000000"/>
+                <w:sz w:val="20"/>
+                <w:szCs w:val="20"/>
+              </w:rPr>
+              <w:t>Demode</w:t>
+            </w:r>
+            <w:proofErr w:type="spellEnd"/>
+            <w:r>
+              <w:rPr>
+                <w:rFonts w:ascii="Consolas" w:hAnsi="Consolas"/>
+                <w:color w:val="000000"/>
+                <w:sz w:val="20"/>
+                <w:szCs w:val="20"/>
+              </w:rPr>
+              <w:t>,</w:t>
+            </w:r>
+          </w:p>
+          <w:p>
+            <w:pPr>
+              <w:rPr>
+                <w:sz w:val="24"/>
+                <w:szCs w:val="24"/>
+                <w:rtl/>
+              </w:rPr>
+            </w:pPr>
+            <w:proofErr w:type="spellStart"/>
+            <w:r>
+              <w:rPr>
+                <w:rFonts w:ascii="Consolas" w:hAnsi="Consolas" w:cs="Consolas"/>
+                <w:color w:val="000000"/>
+                <w:sz w:val="20"/>
+                <w:szCs w:val="20"/>
+              </w:rPr>
+              <w:t>SerialReader,InputQ,MessageParser,DB</w:t>
+            </w:r>
+            <w:proofErr w:type="spellEnd"/>
+          </w:p>
+        </w:tc>
+        <w:tc>
+          <w:tcPr>
+            <w:tcW w:w="3227" w:type="dxa"/>
+          </w:tcPr>
+          <w:p>
+            <w:pPr>
+              <w:rPr>
+                <w:sz w:val="24"/>
+                <w:szCs w:val="24"/>
+                <w:rtl/>
+              </w:rPr>
+            </w:pPr>
+            <w:r>
+              <w:rPr>
+                <w:rFonts w:hint="cs"/>
+                <w:sz w:val="24"/>
+                <w:szCs w:val="24"/>
+                <w:rtl/>
+              </w:rPr>
+              <w:t xml:space="preserve">בחלק מהמקרים נתגלו בעיות, בעיקר בגלל ערכים שה </w:t>
+            </w:r>
+            <w:r>
+              <w:rPr>
+                <w:rFonts w:hint="cs"/>
+                <w:sz w:val="24"/>
+                <w:szCs w:val="24"/>
+              </w:rPr>
+              <w:t>DB</w:t>
+            </w:r>
+            <w:r>
+              <w:rPr>
+                <w:sz w:val="24"/>
+                <w:szCs w:val="24"/>
+              </w:rPr>
+              <w:t xml:space="preserve">   </w:t>
+            </w:r>
+            <w:r>
+              <w:rPr>
+                <w:rFonts w:hint="cs"/>
+                <w:sz w:val="24"/>
+                <w:szCs w:val="24"/>
+                <w:rtl/>
+              </w:rPr>
+              <w:t xml:space="preserve"> לא יכול להכיל וגם עבור </w:t>
+            </w:r>
+            <w:proofErr w:type="spellStart"/>
+            <w:r>
+              <w:rPr>
+                <w:rFonts w:hint="cs"/>
+                <w:sz w:val="24"/>
+                <w:szCs w:val="24"/>
+                <w:rtl/>
+              </w:rPr>
+              <w:t>נסיון</w:t>
+            </w:r>
+            <w:proofErr w:type="spellEnd"/>
+            <w:r>
+              <w:rPr>
+                <w:rFonts w:hint="cs"/>
+                <w:sz w:val="24"/>
+                <w:szCs w:val="24"/>
+                <w:rtl/>
+              </w:rPr>
+              <w:t xml:space="preserve"> יצירת אובייקטים עם ערכים שגויים ל </w:t>
+            </w:r>
+            <w:r>
+              <w:rPr>
+                <w:sz w:val="24"/>
+                <w:szCs w:val="24"/>
+              </w:rPr>
+              <w:t>constructors</w:t>
+            </w:r>
+            <w:r>
+              <w:rPr>
+                <w:rFonts w:hint="cs"/>
+                <w:sz w:val="24"/>
+                <w:szCs w:val="24"/>
+                <w:rtl/>
+              </w:rPr>
+              <w:t xml:space="preserve">. דבר הגרם לבצע הגנות באמצעות </w:t>
+            </w:r>
+            <w:r>
+              <w:rPr>
+                <w:sz w:val="24"/>
+                <w:szCs w:val="24"/>
+              </w:rPr>
+              <w:t>try/catch</w:t>
+            </w:r>
+            <w:r>
+              <w:rPr>
+                <w:rFonts w:hint="cs"/>
+                <w:sz w:val="24"/>
+                <w:szCs w:val="24"/>
+              </w:rPr>
+              <w:t xml:space="preserve"> </w:t>
+            </w:r>
+            <w:r>
+              <w:rPr>
+                <w:rFonts w:hint="cs"/>
+                <w:sz w:val="24"/>
+                <w:szCs w:val="24"/>
+                <w:rtl/>
+              </w:rPr>
+              <w:t xml:space="preserve">בכדי להבטיח שהמערכת לא תקרוס באם יתקבל מידע מסוג זה. אך כל התקשורת והעברת המידע בין </w:t>
+            </w:r>
+            <w:proofErr w:type="spellStart"/>
+            <w:r>
+              <w:rPr>
+                <w:rFonts w:hint="cs"/>
+                <w:sz w:val="24"/>
+                <w:szCs w:val="24"/>
+                <w:rtl/>
+              </w:rPr>
+              <w:t>הקומפוננטות</w:t>
+            </w:r>
+            <w:proofErr w:type="spellEnd"/>
+            <w:r>
+              <w:rPr>
+                <w:rFonts w:hint="cs"/>
+                <w:sz w:val="24"/>
+                <w:szCs w:val="24"/>
+                <w:rtl/>
+              </w:rPr>
+              <w:t xml:space="preserve"> בוצע כראוי ללא איבוד מידע או פגימה בתוכנו.</w:t>
+            </w:r>
+          </w:p>
+        </w:tc>
+      </w:tr>
+      <w:tr>
+        <w:tc>
+          <w:tcPr>
+            <w:tcW w:w="1326" w:type="dxa"/>
+          </w:tcPr>
+          <w:p>
+            <w:pPr>
+              <w:rPr>
+                <w:sz w:val="24"/>
+                <w:szCs w:val="24"/>
+                <w:rtl/>
+              </w:rPr>
+            </w:pPr>
+            <w:proofErr w:type="spellStart"/>
+            <w:r>
+              <w:rPr>
+                <w:rFonts w:ascii="Consolas" w:hAnsi="Consolas" w:cs="Consolas"/>
+                <w:color w:val="000000"/>
+                <w:sz w:val="20"/>
+                <w:szCs w:val="20"/>
+                <w:highlight w:val="lightGray"/>
+              </w:rPr>
+              <w:t>sendEnergyToGroundGenerate</w:t>
+            </w:r>
+            <w:proofErr w:type="spellEnd"/>
+          </w:p>
+        </w:tc>
+        <w:tc>
+          <w:tcPr>
+            <w:tcW w:w="3969" w:type="dxa"/>
+          </w:tcPr>
+          <w:p>
+            <w:pPr>
+              <w:rPr>
+                <w:rFonts w:ascii="Consolas" w:hAnsi="Consolas" w:cs="Consolas"/>
+                <w:color w:val="000000"/>
+                <w:sz w:val="20"/>
+                <w:szCs w:val="20"/>
+              </w:rPr>
+            </w:pPr>
+            <w:r>
+              <w:rPr>
+                <w:rFonts w:ascii="Consolas" w:hAnsi="Consolas" w:cs="Consolas"/>
+                <w:color w:val="000000"/>
+                <w:sz w:val="20"/>
+                <w:szCs w:val="20"/>
+              </w:rPr>
+              <w:t>,</w:t>
+            </w:r>
+            <w:proofErr w:type="spellStart"/>
+            <w:r>
+              <w:rPr>
+                <w:rFonts w:ascii="Consolas" w:hAnsi="Consolas" w:cs="Consolas"/>
+                <w:color w:val="000000"/>
+                <w:sz w:val="20"/>
+                <w:szCs w:val="20"/>
+              </w:rPr>
+              <w:t>OutputQ,SerialWriter,GNU</w:t>
+            </w:r>
+            <w:proofErr w:type="spellEnd"/>
+            <w:r>
+              <w:rPr>
+                <w:rFonts w:ascii="Consolas" w:hAnsi="Consolas" w:cs="Consolas"/>
+                <w:color w:val="000000"/>
+                <w:sz w:val="20"/>
+                <w:szCs w:val="20"/>
+              </w:rPr>
+              <w:t xml:space="preserve"> Mode, GNU </w:t>
+            </w:r>
+            <w:proofErr w:type="spellStart"/>
+            <w:r>
+              <w:rPr>
+                <w:rFonts w:ascii="Consolas" w:hAnsi="Consolas" w:cs="Consolas"/>
+                <w:color w:val="000000"/>
+                <w:sz w:val="20"/>
+                <w:szCs w:val="20"/>
+              </w:rPr>
+              <w:t>Demode</w:t>
+            </w:r>
+            <w:proofErr w:type="spellEnd"/>
+            <w:r>
+              <w:rPr>
+                <w:rFonts w:ascii="Consolas" w:hAnsi="Consolas"/>
+                <w:color w:val="000000"/>
+                <w:sz w:val="20"/>
+                <w:szCs w:val="20"/>
+              </w:rPr>
+              <w:t>,</w:t>
+            </w:r>
+          </w:p>
+          <w:p>
+            <w:pPr>
+              <w:rPr>
+                <w:sz w:val="24"/>
+                <w:szCs w:val="24"/>
+                <w:rtl/>
+              </w:rPr>
+            </w:pPr>
+            <w:proofErr w:type="spellStart"/>
+            <w:r>
+              <w:rPr>
+                <w:rFonts w:ascii="Consolas" w:hAnsi="Consolas" w:cs="Consolas"/>
+                <w:color w:val="000000"/>
+                <w:sz w:val="20"/>
+                <w:szCs w:val="20"/>
+              </w:rPr>
+              <w:t>SerialReader,InputQ,MessageParser,DB</w:t>
+            </w:r>
+            <w:proofErr w:type="spellEnd"/>
+          </w:p>
+        </w:tc>
+        <w:tc>
+          <w:tcPr>
+            <w:tcW w:w="3227" w:type="dxa"/>
+          </w:tcPr>
+          <w:p>
+            <w:pPr>
+              <w:rPr>
+                <w:sz w:val="24"/>
+                <w:szCs w:val="24"/>
+                <w:rtl/>
+              </w:rPr>
+            </w:pPr>
+            <w:r>
+              <w:rPr>
+                <w:rFonts w:hint="cs"/>
+                <w:sz w:val="24"/>
+                <w:szCs w:val="24"/>
+                <w:rtl/>
+              </w:rPr>
+              <w:t xml:space="preserve">בחלק מהמקרים נתגלו בעיות, בעיקר בגלל ערכים שה </w:t>
+            </w:r>
+            <w:r>
+              <w:rPr>
+                <w:rFonts w:hint="cs"/>
+                <w:sz w:val="24"/>
+                <w:szCs w:val="24"/>
+              </w:rPr>
+              <w:t>DB</w:t>
+            </w:r>
+            <w:r>
+              <w:rPr>
+                <w:sz w:val="24"/>
+                <w:szCs w:val="24"/>
+              </w:rPr>
+              <w:t xml:space="preserve">   </w:t>
+            </w:r>
+            <w:r>
+              <w:rPr>
+                <w:rFonts w:hint="cs"/>
+                <w:sz w:val="24"/>
+                <w:szCs w:val="24"/>
+                <w:rtl/>
+              </w:rPr>
+              <w:t xml:space="preserve"> לא יכול להכיל וגם עבור </w:t>
+            </w:r>
+            <w:proofErr w:type="spellStart"/>
+            <w:r>
+              <w:rPr>
+                <w:rFonts w:hint="cs"/>
+                <w:sz w:val="24"/>
+                <w:szCs w:val="24"/>
+                <w:rtl/>
+              </w:rPr>
+              <w:t>נסיון</w:t>
+            </w:r>
+            <w:proofErr w:type="spellEnd"/>
+            <w:r>
+              <w:rPr>
+                <w:rFonts w:hint="cs"/>
+                <w:sz w:val="24"/>
+                <w:szCs w:val="24"/>
+                <w:rtl/>
+              </w:rPr>
+              <w:t xml:space="preserve"> יצירת אובייקטים עם ערכים שגויים ל </w:t>
+            </w:r>
+            <w:r>
+              <w:rPr>
+                <w:sz w:val="24"/>
+                <w:szCs w:val="24"/>
+              </w:rPr>
+              <w:lastRenderedPageBreak/>
+              <w:t>constructors</w:t>
+            </w:r>
+            <w:r>
+              <w:rPr>
+                <w:rFonts w:hint="cs"/>
+                <w:sz w:val="24"/>
+                <w:szCs w:val="24"/>
+                <w:rtl/>
+              </w:rPr>
+              <w:t xml:space="preserve">. דבר הגרם לבצע הגנות באמצעות </w:t>
+            </w:r>
+            <w:r>
+              <w:rPr>
+                <w:sz w:val="24"/>
+                <w:szCs w:val="24"/>
+              </w:rPr>
+              <w:t>try/catch</w:t>
+            </w:r>
+            <w:r>
+              <w:rPr>
+                <w:rFonts w:hint="cs"/>
+                <w:sz w:val="24"/>
+                <w:szCs w:val="24"/>
+              </w:rPr>
+              <w:t xml:space="preserve"> </w:t>
+            </w:r>
+            <w:r>
+              <w:rPr>
+                <w:rFonts w:hint="cs"/>
+                <w:sz w:val="24"/>
+                <w:szCs w:val="24"/>
+                <w:rtl/>
+              </w:rPr>
+              <w:t xml:space="preserve">בכדי להבטיח שהמערכת לא תקרוס באם יתקבל מידע מסוג זה. אך כל התקשורת והעברת המידע בין </w:t>
+            </w:r>
+            <w:proofErr w:type="spellStart"/>
+            <w:r>
+              <w:rPr>
+                <w:rFonts w:hint="cs"/>
+                <w:sz w:val="24"/>
+                <w:szCs w:val="24"/>
+                <w:rtl/>
+              </w:rPr>
+              <w:t>הקומפוננטות</w:t>
+            </w:r>
+            <w:proofErr w:type="spellEnd"/>
+            <w:r>
+              <w:rPr>
+                <w:rFonts w:hint="cs"/>
+                <w:sz w:val="24"/>
+                <w:szCs w:val="24"/>
+                <w:rtl/>
+              </w:rPr>
+              <w:t xml:space="preserve"> בוצע כראוי ללא איבוד מידע או פגימה בתוכנו.</w:t>
+            </w:r>
+          </w:p>
+        </w:tc>
+      </w:tr>
+    </w:tbl>
+    <w:p>
+      <w:pPr>
+        <w:rPr>
+          <w:sz w:val="24"/>
+          <w:szCs w:val="24"/>
+          <w:rtl/>
+        </w:rPr>
+      </w:pPr>
+    </w:p>
+    <w:p>
+      <w:pPr>
+        <w:rPr>
+          <w:rFonts w:hint="cs"/>
+          <w:sz w:val="24"/>
+          <w:szCs w:val="24"/>
+          <w:rtl/>
+        </w:rPr>
+      </w:pPr>
+    </w:p>
+    <w:p>
+      <w:pPr>
+        <w:rPr>
+          <w:sz w:val="24"/>
+          <w:szCs w:val="24"/>
+          <w:rtl/>
+        </w:rPr>
+      </w:pPr>
+    </w:p>
+    <w:p>
+      <w:pPr>
+        <w:rPr>
+          <w:rFonts w:hint="cs"/>
+          <w:sz w:val="24"/>
+          <w:szCs w:val="24"/>
+          <w:rtl/>
+        </w:rPr>
+      </w:pPr>
+      <w:r>
+        <w:rPr>
+          <w:rFonts w:hint="cs"/>
+          <w:color w:val="FF0000"/>
+          <w:sz w:val="24"/>
+          <w:szCs w:val="24"/>
+          <w:rtl/>
+        </w:rPr>
+        <w:t xml:space="preserve">עבור בדיקות שילובים </w:t>
+      </w:r>
+      <w:r>
+        <w:rPr>
+          <w:rFonts w:hint="cs"/>
+          <w:sz w:val="24"/>
+          <w:szCs w:val="24"/>
+          <w:rtl/>
+        </w:rPr>
+        <w:t xml:space="preserve">עם התוכנה המוטסת </w:t>
+      </w:r>
+      <w:r>
+        <w:rPr>
+          <w:rFonts w:hint="cs"/>
+          <w:sz w:val="24"/>
+          <w:szCs w:val="24"/>
+          <w:rtl/>
+        </w:rPr>
+        <w:t xml:space="preserve">הבדיקות שבוצעו היו ברובן ידניות מפני שמורכבות המערכת והתלות ברכיבי תקשורת רבים (תוכנת </w:t>
+      </w:r>
+      <w:proofErr w:type="spellStart"/>
+      <w:r>
+        <w:rPr>
+          <w:sz w:val="24"/>
+          <w:szCs w:val="24"/>
+        </w:rPr>
+        <w:t>vspe</w:t>
+      </w:r>
+      <w:proofErr w:type="spellEnd"/>
+      <w:r>
+        <w:rPr>
+          <w:rFonts w:hint="cs"/>
+          <w:sz w:val="24"/>
+          <w:szCs w:val="24"/>
+          <w:rtl/>
+        </w:rPr>
+        <w:t xml:space="preserve">, קוד </w:t>
+      </w:r>
+      <w:r>
+        <w:rPr>
+          <w:sz w:val="24"/>
+          <w:szCs w:val="24"/>
+        </w:rPr>
+        <w:t>proxy</w:t>
+      </w:r>
+      <w:r>
+        <w:rPr>
+          <w:rFonts w:hint="cs"/>
+          <w:sz w:val="24"/>
+          <w:szCs w:val="24"/>
+        </w:rPr>
+        <w:t xml:space="preserve"> </w:t>
+      </w:r>
+      <w:r>
+        <w:rPr>
+          <w:rFonts w:hint="cs"/>
+          <w:sz w:val="24"/>
+          <w:szCs w:val="24"/>
+          <w:rtl/>
+        </w:rPr>
+        <w:t xml:space="preserve"> שנכתב במיוחד עבור החיבור </w:t>
+      </w:r>
+      <w:proofErr w:type="spellStart"/>
+      <w:r>
+        <w:rPr>
+          <w:rFonts w:hint="cs"/>
+          <w:sz w:val="24"/>
+          <w:szCs w:val="24"/>
+          <w:rtl/>
+        </w:rPr>
+        <w:t>המיויחד</w:t>
+      </w:r>
+      <w:proofErr w:type="spellEnd"/>
+      <w:r>
+        <w:rPr>
+          <w:rFonts w:hint="cs"/>
+          <w:sz w:val="24"/>
+          <w:szCs w:val="24"/>
+          <w:rtl/>
+        </w:rPr>
+        <w:t xml:space="preserve"> הזה, לעיתים נדירות יש איבוד מידע שלא הצלחנו בוודאות להבין מהיכן נובע באמצעות כלי ניתור ובדיקה כמו </w:t>
+      </w:r>
+      <w:proofErr w:type="spellStart"/>
+      <w:r>
+        <w:rPr>
+          <w:sz w:val="24"/>
+          <w:szCs w:val="24"/>
+        </w:rPr>
+        <w:t>wireshark</w:t>
+      </w:r>
+      <w:proofErr w:type="spellEnd"/>
+      <w:r>
+        <w:rPr>
+          <w:rFonts w:hint="cs"/>
+          <w:sz w:val="24"/>
+          <w:szCs w:val="24"/>
+          <w:rtl/>
+        </w:rPr>
+        <w:t>.) וכן הזמן המועט בו התוכנה המוטסת יכולה לפעול ברצף לא מאפשרים ביצוע בדיקות אוטומטיות מספקות ולכן בצענו המון בדיקות ידניות שבדקו את שילוב כל המערכת וראינו אכן שהמערכת מבצעת כנדרש את המוטל עליה.</w:t>
+      </w:r>
     </w:p>
     <w:p>
       <w:pPr>
@@ -11206,7 +13337,7 @@
               <w:rtl/>
               <w:lang w:val="he-IL"/>
             </w:rPr>
-            <w:t>3</w:t>
+            <w:t>10</w:t>
           </w:r>
         </w:fldSimple>
       </w:p>
@@ -12021,38 +14152,6 @@
         </w:p>
       </w:docPartBody>
     </w:docPart>
-    <w:docPart>
-      <w:docPartPr>
-        <w:name w:val="C101F28A0D534AC396A6501E070408B2"/>
-        <w:category>
-          <w:name w:val="כללי"/>
-          <w:gallery w:val="placeholder"/>
-        </w:category>
-        <w:types>
-          <w:type w:val="bbPlcHdr"/>
-        </w:types>
-        <w:behaviors>
-          <w:behavior w:val="content"/>
-        </w:behaviors>
-        <w:guid w:val="{0A86DCA2-D805-4CEE-AB45-0EABABC55E05}"/>
-      </w:docPartPr>
-      <w:docPartBody>
-        <w:p>
-          <w:pPr>
-            <w:pStyle w:val="C101F28A0D534AC396A6501E070408B2"/>
-          </w:pPr>
-          <w:r>
-            <w:rPr>
-              <w:b/>
-              <w:bCs/>
-              <w:rtl/>
-              <w:lang w:val="he-IL"/>
-            </w:rPr>
-            <w:t>[הקלד את שם המחבר]</w:t>
-          </w:r>
-        </w:p>
-      </w:docPartBody>
-    </w:docPart>
   </w:docParts>
 </w:glossaryDocument>
 </file>
@@ -12110,11 +14209,10 @@
   </w:font>
   <w:font w:name="Tahoma">
     <w:panose1 w:val="020B0604030504040204"/>
-    <w:charset w:val="B1"/>
+    <w:charset w:val="00"/>
     <w:family w:val="swiss"/>
-    <w:notTrueType/>
     <w:pitch w:val="variable"/>
-    <w:sig w:usb0="00000801" w:usb1="00000000" w:usb2="00000000" w:usb3="00000000" w:csb0="00000020" w:csb1="00000000"/>
+    <w:sig w:usb0="E1002EFF" w:usb1="C000605B" w:usb2="00000029" w:usb3="00000000" w:csb0="000101FF" w:csb1="00000000"/>
   </w:font>
   <w:font w:name="Consolas">
     <w:panose1 w:val="020B0609020204030204"/>
@@ -12144,6 +14242,7 @@
   <w:rsids>
     <w:rsidRoot w:val="00D31A7D"/>
     <w:rsid w:val="002E5896"/>
+    <w:rsid w:val="006F29B0"/>
     <w:rsid w:val="00A33C5A"/>
     <w:rsid w:val="00D31A7D"/>
   </w:rsids>
@@ -12745,7 +14844,7 @@
 </file>
 
 <file path=customXml/itemProps2.xml><?xml version="1.0" encoding="utf-8"?>
-<ds:datastoreItem xmlns:ds="http://schemas.openxmlformats.org/officeDocument/2006/customXml" ds:itemID="{ECD898B8-0361-4958-8F46-908145395081}">
+<ds:datastoreItem xmlns:ds="http://schemas.openxmlformats.org/officeDocument/2006/customXml" ds:itemID="{79835483-3FC0-4786-99FC-5811E3BB8AB2}">
   <ds:schemaRefs>
     <ds:schemaRef ds:uri="http://schemas.openxmlformats.org/officeDocument/2006/bibliography"/>
   </ds:schemaRefs>

</xml_diff>